<commit_message>
fixed report and added pull
</commit_message>
<xml_diff>
--- a/ai_11/faryna_arsenii/Saga1/saga_1_practice_work_report_faryna_arsenii.docx
+++ b/ai_11/faryna_arsenii/Saga1/saga_1_practice_work_report_faryna_arsenii.docx
@@ -1148,6 +1148,7 @@
         <w:rPr>
           <w:rFonts w:ascii="Times New Roman" w:eastAsia="Times New Roman" w:hAnsi="Times New Roman" w:cs="Times New Roman"/>
           <w:bCs/>
+          <w:noProof/>
           <w:sz w:val="26"/>
           <w:szCs w:val="26"/>
           <w:lang w:val="uk-UA"/>
@@ -1308,6 +1309,7 @@
       <w:r>
         <w:rPr>
           <w:rFonts w:ascii="Times New Roman" w:hAnsi="Times New Roman" w:cs="Times New Roman"/>
+          <w:noProof/>
           <w:sz w:val="26"/>
           <w:szCs w:val="26"/>
           <w:lang w:val="uk-UA"/>
@@ -3413,6 +3415,7 @@
       <w:r>
         <w:rPr>
           <w:rFonts w:ascii="Times New Roman" w:eastAsia="Times New Roman" w:hAnsi="Times New Roman" w:cs="Times New Roman"/>
+          <w:noProof/>
           <w:sz w:val="28"/>
           <w:szCs w:val="28"/>
         </w:rPr>
@@ -3478,17 +3481,7 @@
           <w:szCs w:val="20"/>
           <w:lang w:val="uk-UA"/>
         </w:rPr>
-        <w:t xml:space="preserve">о </w:t>
-      </w:r>
-      <w:r>
-        <w:rPr>
-          <w:rFonts w:ascii="Times New Roman" w:eastAsia="Times New Roman" w:hAnsi="Times New Roman" w:cs="Times New Roman"/>
-          <w:i/>
-          <w:sz w:val="20"/>
-          <w:szCs w:val="20"/>
-          <w:lang w:val="uk-UA"/>
-        </w:rPr>
-        <w:t>програми №1</w:t>
+        <w:t>о програми №1</w:t>
       </w:r>
     </w:p>
     <w:p>
@@ -3600,17 +3593,7 @@
           <w:szCs w:val="26"/>
           <w:lang w:val="en-US"/>
         </w:rPr>
-        <w:t>cmath</w:t>
-      </w:r>
-      <w:r>
-        <w:rPr>
-          <w:rFonts w:ascii="Times New Roman" w:eastAsia="Times New Roman" w:hAnsi="Times New Roman" w:cs="Times New Roman"/>
-          <w:bCs/>
-          <w:sz w:val="26"/>
-          <w:szCs w:val="26"/>
-          <w:lang w:val="en-US"/>
-        </w:rPr>
-        <w:t>.</w:t>
+        <w:t>cmath.</w:t>
       </w:r>
     </w:p>
     <w:p>
@@ -3640,16 +3623,7 @@
           <w:szCs w:val="26"/>
           <w:lang w:val="uk-UA"/>
         </w:rPr>
-        <w:t>2</w:t>
-      </w:r>
-      <w:r>
-        <w:rPr>
-          <w:rFonts w:ascii="Times New Roman" w:eastAsia="Times New Roman" w:hAnsi="Times New Roman" w:cs="Times New Roman"/>
-          <w:sz w:val="26"/>
-          <w:szCs w:val="26"/>
-          <w:lang w:val="uk-UA"/>
-        </w:rPr>
-        <w:t>0 хвилин.</w:t>
+        <w:t>20 хвилин.</w:t>
       </w:r>
     </w:p>
     <w:p>
@@ -3721,6 +3695,7 @@
       <w:r>
         <w:rPr>
           <w:rFonts w:ascii="Times New Roman" w:eastAsia="Times New Roman" w:hAnsi="Times New Roman" w:cs="Times New Roman"/>
+          <w:noProof/>
           <w:sz w:val="28"/>
           <w:szCs w:val="28"/>
         </w:rPr>
@@ -4008,6 +3983,7 @@
       <w:r>
         <w:rPr>
           <w:rFonts w:ascii="Times New Roman" w:eastAsia="Times New Roman" w:hAnsi="Times New Roman" w:cs="Times New Roman"/>
+          <w:noProof/>
           <w:sz w:val="28"/>
           <w:szCs w:val="28"/>
         </w:rPr>
@@ -4192,16 +4168,7 @@
           <w:szCs w:val="26"/>
           <w:lang w:val="uk-UA"/>
         </w:rPr>
-        <w:t>45</w:t>
-      </w:r>
-      <w:r>
-        <w:rPr>
-          <w:rFonts w:ascii="Times New Roman" w:eastAsia="Times New Roman" w:hAnsi="Times New Roman" w:cs="Times New Roman"/>
-          <w:sz w:val="26"/>
-          <w:szCs w:val="26"/>
-          <w:lang w:val="uk-UA"/>
-        </w:rPr>
-        <w:t xml:space="preserve"> хвилин.</w:t>
+        <w:t>45 хвилин.</w:t>
       </w:r>
     </w:p>
     <w:p>
@@ -4288,6 +4255,7 @@
       <w:r>
         <w:rPr>
           <w:rFonts w:ascii="Times New Roman" w:eastAsia="Times New Roman" w:hAnsi="Times New Roman" w:cs="Times New Roman"/>
+          <w:noProof/>
           <w:sz w:val="28"/>
           <w:szCs w:val="28"/>
         </w:rPr>
@@ -4340,6 +4308,7 @@
       <w:r>
         <w:rPr>
           <w:rFonts w:ascii="Times New Roman" w:eastAsia="Times New Roman" w:hAnsi="Times New Roman" w:cs="Times New Roman"/>
+          <w:noProof/>
           <w:sz w:val="26"/>
           <w:szCs w:val="26"/>
         </w:rPr>
@@ -4665,6 +4634,7 @@
       <w:r>
         <w:rPr>
           <w:rFonts w:ascii="Times New Roman" w:eastAsia="Times New Roman" w:hAnsi="Times New Roman" w:cs="Times New Roman"/>
+          <w:noProof/>
           <w:sz w:val="28"/>
           <w:szCs w:val="28"/>
         </w:rPr>
@@ -4730,17 +4700,7 @@
           <w:szCs w:val="20"/>
           <w:lang w:val="en-US"/>
         </w:rPr>
-        <w:t>.</w:t>
-      </w:r>
-      <w:r>
-        <w:rPr>
-          <w:rFonts w:ascii="Times New Roman" w:eastAsia="Times New Roman" w:hAnsi="Times New Roman" w:cs="Times New Roman"/>
-          <w:i/>
-          <w:sz w:val="20"/>
-          <w:szCs w:val="20"/>
-          <w:lang w:val="en-US"/>
-        </w:rPr>
-        <w:t>5</w:t>
+        <w:t>.5</w:t>
       </w:r>
       <w:r>
         <w:rPr>
@@ -4919,6 +4879,7 @@
       <w:r>
         <w:rPr>
           <w:rFonts w:ascii="Times New Roman" w:eastAsia="Times New Roman" w:hAnsi="Times New Roman" w:cs="Times New Roman"/>
+          <w:noProof/>
           <w:sz w:val="28"/>
           <w:szCs w:val="28"/>
         </w:rPr>
@@ -4985,17 +4946,7 @@
           <w:szCs w:val="20"/>
           <w:lang w:val="en-US"/>
         </w:rPr>
-        <w:t>.</w:t>
-      </w:r>
-      <w:r>
-        <w:rPr>
-          <w:rFonts w:ascii="Times New Roman" w:eastAsia="Times New Roman" w:hAnsi="Times New Roman" w:cs="Times New Roman"/>
-          <w:i/>
-          <w:sz w:val="20"/>
-          <w:szCs w:val="20"/>
-          <w:lang w:val="en-US"/>
-        </w:rPr>
-        <w:t>6</w:t>
+        <w:t>.6</w:t>
       </w:r>
       <w:r>
         <w:rPr>
@@ -5843,6 +5794,7 @@
           <w:b/>
           <w:bCs/>
           <w:iCs/>
+          <w:noProof/>
           <w:sz w:val="26"/>
           <w:szCs w:val="26"/>
           <w:lang w:val="uk-UA"/>
@@ -5912,17 +5864,7 @@
           <w:szCs w:val="20"/>
           <w:lang w:val="uk-UA"/>
         </w:rPr>
-        <w:t>3.</w:t>
-      </w:r>
-      <w:r>
-        <w:rPr>
-          <w:rFonts w:ascii="Times New Roman" w:eastAsia="Times New Roman" w:hAnsi="Times New Roman" w:cs="Times New Roman"/>
-          <w:i/>
-          <w:sz w:val="20"/>
-          <w:szCs w:val="20"/>
-          <w:lang w:val="uk-UA"/>
-        </w:rPr>
-        <w:t>2</w:t>
+        <w:t>3.2</w:t>
       </w:r>
       <w:r>
         <w:rPr>
@@ -5941,27 +5883,7 @@
           <w:szCs w:val="20"/>
           <w:lang w:val="uk-UA"/>
         </w:rPr>
-        <w:t>Приклад виконання</w:t>
-      </w:r>
-      <w:r>
-        <w:rPr>
-          <w:rFonts w:ascii="Times New Roman" w:eastAsia="Times New Roman" w:hAnsi="Times New Roman" w:cs="Times New Roman"/>
-          <w:i/>
-          <w:sz w:val="20"/>
-          <w:szCs w:val="20"/>
-          <w:lang w:val="uk-UA"/>
-        </w:rPr>
-        <w:t xml:space="preserve"> програми № </w:t>
-      </w:r>
-      <w:r>
-        <w:rPr>
-          <w:rFonts w:ascii="Times New Roman" w:eastAsia="Times New Roman" w:hAnsi="Times New Roman" w:cs="Times New Roman"/>
-          <w:i/>
-          <w:sz w:val="20"/>
-          <w:szCs w:val="20"/>
-          <w:lang w:val="uk-UA"/>
-        </w:rPr>
-        <w:t>1</w:t>
+        <w:t>Приклад виконання програми № 1</w:t>
       </w:r>
     </w:p>
     <w:p>
@@ -6038,6 +5960,16 @@
           <w:lang w:val="uk-UA"/>
         </w:rPr>
         <w:br/>
+      </w:r>
+      <w:r>
+        <w:rPr>
+          <w:rFonts w:ascii="Times New Roman" w:eastAsia="Times New Roman" w:hAnsi="Times New Roman" w:cs="Times New Roman"/>
+          <w:iCs/>
+          <w:sz w:val="26"/>
+          <w:szCs w:val="26"/>
+          <w:lang w:val="uk-UA"/>
+        </w:rPr>
+        <w:t>https://github.com/artificial-intelligence-department/ai_programming_playground_2024/pull/381</w:t>
       </w:r>
     </w:p>
     <w:p>
@@ -6195,6 +6127,7 @@
         <w:rPr>
           <w:rFonts w:ascii="Times New Roman" w:eastAsia="Times New Roman" w:hAnsi="Times New Roman" w:cs="Times New Roman"/>
           <w:i/>
+          <w:noProof/>
           <w:sz w:val="20"/>
           <w:szCs w:val="20"/>
           <w:lang w:val="en-US"/>
@@ -6250,6 +6183,7 @@
       <w:r>
         <w:rPr>
           <w:rFonts w:ascii="Times New Roman" w:hAnsi="Times New Roman" w:cs="Times New Roman"/>
+          <w:noProof/>
           <w:sz w:val="28"/>
           <w:szCs w:val="28"/>
           <w:lang w:val="en-US"/>
@@ -6403,13 +6337,11 @@
           <w:iCs/>
           <w:sz w:val="26"/>
           <w:szCs w:val="26"/>
-          <w:lang w:val="uk-UA"/>
-        </w:rPr>
-        <w:t>30 хвилин.</w:t>
-      </w:r>
-    </w:p>
-    <w:p>
-      <w:pPr>
+          <w:lang w:val="en-US"/>
+        </w:rPr>
+        <w:t>4</w:t>
+      </w:r>
+      <w:r>
         <w:rPr>
           <w:rFonts w:ascii="Times New Roman" w:eastAsia="Times New Roman" w:hAnsi="Times New Roman" w:cs="Times New Roman"/>
           <w:iCs/>
@@ -6417,17 +6349,29 @@
           <w:szCs w:val="26"/>
           <w:lang w:val="uk-UA"/>
         </w:rPr>
-      </w:pPr>
-      <w:r>
-        <w:rPr>
-          <w:rFonts w:ascii="Times New Roman" w:eastAsia="Times New Roman" w:hAnsi="Times New Roman" w:cs="Times New Roman"/>
-          <w:b/>
-          <w:bCs/>
+        <w:t>0 хвилин.</w:t>
+      </w:r>
+    </w:p>
+    <w:p>
+      <w:pPr>
+        <w:rPr>
+          <w:rFonts w:ascii="Times New Roman" w:eastAsia="Times New Roman" w:hAnsi="Times New Roman" w:cs="Times New Roman"/>
           <w:iCs/>
           <w:sz w:val="26"/>
           <w:szCs w:val="26"/>
           <w:lang w:val="uk-UA"/>
         </w:rPr>
+      </w:pPr>
+      <w:r>
+        <w:rPr>
+          <w:rFonts w:ascii="Times New Roman" w:eastAsia="Times New Roman" w:hAnsi="Times New Roman" w:cs="Times New Roman"/>
+          <w:b/>
+          <w:bCs/>
+          <w:iCs/>
+          <w:sz w:val="26"/>
+          <w:szCs w:val="26"/>
+          <w:lang w:val="uk-UA"/>
+        </w:rPr>
         <w:t>Посилання на файл у пулл реквесті</w:t>
       </w:r>
       <w:r>
@@ -6441,6 +6385,16 @@
           <w:lang w:val="uk-UA"/>
         </w:rPr>
         <w:br/>
+      </w:r>
+      <w:r>
+        <w:rPr>
+          <w:rFonts w:ascii="Times New Roman" w:eastAsia="Times New Roman" w:hAnsi="Times New Roman" w:cs="Times New Roman"/>
+          <w:iCs/>
+          <w:sz w:val="26"/>
+          <w:szCs w:val="26"/>
+          <w:lang w:val="uk-UA"/>
+        </w:rPr>
+        <w:t>https://github.com/artificial-intelligence-department/ai_programming_playground_2024/pull/381</w:t>
       </w:r>
     </w:p>
     <w:p>
@@ -6612,6 +6566,7 @@
         <w:rPr>
           <w:rFonts w:ascii="Times New Roman" w:eastAsia="Times New Roman" w:hAnsi="Times New Roman" w:cs="Times New Roman"/>
           <w:i/>
+          <w:noProof/>
           <w:sz w:val="20"/>
           <w:szCs w:val="20"/>
           <w:lang w:val="uk-UA"/>
@@ -6766,13 +6721,11 @@
           <w:iCs/>
           <w:sz w:val="26"/>
           <w:szCs w:val="26"/>
-          <w:lang w:val="uk-UA"/>
-        </w:rPr>
-        <w:t>30 хвилин.</w:t>
-      </w:r>
-    </w:p>
-    <w:p>
-      <w:pPr>
+          <w:lang w:val="en-US"/>
+        </w:rPr>
+        <w:t>35</w:t>
+      </w:r>
+      <w:r>
         <w:rPr>
           <w:rFonts w:ascii="Times New Roman" w:eastAsia="Times New Roman" w:hAnsi="Times New Roman" w:cs="Times New Roman"/>
           <w:iCs/>
@@ -6780,17 +6733,29 @@
           <w:szCs w:val="26"/>
           <w:lang w:val="uk-UA"/>
         </w:rPr>
-      </w:pPr>
-      <w:r>
-        <w:rPr>
-          <w:rFonts w:ascii="Times New Roman" w:eastAsia="Times New Roman" w:hAnsi="Times New Roman" w:cs="Times New Roman"/>
-          <w:b/>
-          <w:bCs/>
+        <w:t xml:space="preserve"> хвилин.</w:t>
+      </w:r>
+    </w:p>
+    <w:p>
+      <w:pPr>
+        <w:rPr>
+          <w:rFonts w:ascii="Times New Roman" w:eastAsia="Times New Roman" w:hAnsi="Times New Roman" w:cs="Times New Roman"/>
           <w:iCs/>
           <w:sz w:val="26"/>
           <w:szCs w:val="26"/>
           <w:lang w:val="uk-UA"/>
         </w:rPr>
+      </w:pPr>
+      <w:r>
+        <w:rPr>
+          <w:rFonts w:ascii="Times New Roman" w:eastAsia="Times New Roman" w:hAnsi="Times New Roman" w:cs="Times New Roman"/>
+          <w:b/>
+          <w:bCs/>
+          <w:iCs/>
+          <w:sz w:val="26"/>
+          <w:szCs w:val="26"/>
+          <w:lang w:val="uk-UA"/>
+        </w:rPr>
         <w:t>Посилання на файл у пулл реквесті</w:t>
       </w:r>
       <w:r>
@@ -6805,6 +6770,19 @@
         </w:rPr>
         <w:br/>
       </w:r>
+      <w:hyperlink r:id="rId24" w:history="1">
+        <w:r>
+          <w:rPr>
+            <w:rStyle w:val="a5"/>
+            <w:rFonts w:ascii="Times New Roman" w:eastAsia="Times New Roman" w:hAnsi="Times New Roman" w:cs="Times New Roman"/>
+            <w:iCs/>
+            <w:sz w:val="26"/>
+            <w:szCs w:val="26"/>
+            <w:lang w:val="uk-UA"/>
+          </w:rPr>
+          <w:t>https://github.com/artificial-intelligence-department/ai_programming_playground_2024/pull/381</w:t>
+        </w:r>
+      </w:hyperlink>
     </w:p>
     <w:p>
       <w:pPr>
@@ -6860,132 +6838,6 @@
             <wp:extent cx="3843609" cy="9174480"/>
             <wp:effectExtent l="0" t="0" r="5080" b="7620"/>
             <wp:docPr id="22" name="Рисунок 22"/>
-            <wp:cNvGraphicFramePr>
-              <a:graphicFrameLocks xmlns:a="http://schemas.openxmlformats.org/drawingml/2006/main" noChangeAspect="1"/>
-            </wp:cNvGraphicFramePr>
-            <a:graphic xmlns:a="http://schemas.openxmlformats.org/drawingml/2006/main">
-              <a:graphicData uri="http://schemas.openxmlformats.org/drawingml/2006/picture">
-                <pic:pic xmlns:pic="http://schemas.openxmlformats.org/drawingml/2006/picture">
-                  <pic:nvPicPr>
-                    <pic:cNvPr id="1" name=""/>
-                    <pic:cNvPicPr/>
-                  </pic:nvPicPr>
-                  <pic:blipFill>
-                    <a:blip r:embed="rId24"/>
-                    <a:stretch>
-                      <a:fillRect/>
-                    </a:stretch>
-                  </pic:blipFill>
-                  <pic:spPr>
-                    <a:xfrm>
-                      <a:off x="0" y="0"/>
-                      <a:ext cx="3844460" cy="9176512"/>
-                    </a:xfrm>
-                    <a:prstGeom prst="rect">
-                      <a:avLst/>
-                    </a:prstGeom>
-                  </pic:spPr>
-                </pic:pic>
-              </a:graphicData>
-            </a:graphic>
-          </wp:inline>
-        </w:drawing>
-      </w:r>
-      <w:r>
-        <w:rPr>
-          <w:rFonts w:ascii="Times New Roman" w:eastAsia="Times New Roman" w:hAnsi="Times New Roman" w:cs="Times New Roman"/>
-          <w:b/>
-          <w:bCs/>
-          <w:sz w:val="26"/>
-          <w:szCs w:val="26"/>
-          <w:lang w:val="en-US"/>
-        </w:rPr>
-        <w:br/>
-      </w:r>
-      <w:r>
-        <w:rPr>
-          <w:rFonts w:ascii="Times New Roman" w:eastAsia="Times New Roman" w:hAnsi="Times New Roman" w:cs="Times New Roman"/>
-          <w:i/>
-          <w:sz w:val="20"/>
-          <w:szCs w:val="20"/>
-        </w:rPr>
-        <w:t xml:space="preserve">Рисунок </w:t>
-      </w:r>
-      <w:r>
-        <w:rPr>
-          <w:rFonts w:ascii="Times New Roman" w:eastAsia="Times New Roman" w:hAnsi="Times New Roman" w:cs="Times New Roman"/>
-          <w:i/>
-          <w:sz w:val="20"/>
-          <w:szCs w:val="20"/>
-          <w:lang w:val="uk-UA"/>
-        </w:rPr>
-        <w:t>3.</w:t>
-      </w:r>
-      <w:r>
-        <w:rPr>
-          <w:rFonts w:ascii="Times New Roman" w:eastAsia="Times New Roman" w:hAnsi="Times New Roman" w:cs="Times New Roman"/>
-          <w:i/>
-          <w:sz w:val="20"/>
-          <w:szCs w:val="20"/>
-          <w:lang w:val="en-US"/>
-        </w:rPr>
-        <w:t>7</w:t>
-      </w:r>
-      <w:r>
-        <w:rPr>
-          <w:rFonts w:ascii="Times New Roman" w:eastAsia="Times New Roman" w:hAnsi="Times New Roman" w:cs="Times New Roman"/>
-          <w:i/>
-          <w:sz w:val="20"/>
-          <w:szCs w:val="20"/>
-        </w:rPr>
-        <w:t xml:space="preserve">. </w:t>
-      </w:r>
-      <w:r>
-        <w:rPr>
-          <w:rFonts w:ascii="Times New Roman" w:eastAsia="Times New Roman" w:hAnsi="Times New Roman" w:cs="Times New Roman"/>
-          <w:i/>
-          <w:sz w:val="20"/>
-          <w:szCs w:val="20"/>
-          <w:lang w:val="uk-UA"/>
-        </w:rPr>
-        <w:t xml:space="preserve">Код до програми № </w:t>
-      </w:r>
-      <w:r>
-        <w:rPr>
-          <w:rFonts w:ascii="Times New Roman" w:eastAsia="Times New Roman" w:hAnsi="Times New Roman" w:cs="Times New Roman"/>
-          <w:i/>
-          <w:sz w:val="20"/>
-          <w:szCs w:val="20"/>
-          <w:lang w:val="en-US"/>
-        </w:rPr>
-        <w:t>4</w:t>
-      </w:r>
-      <w:r>
-        <w:rPr>
-          <w:rFonts w:ascii="Times New Roman" w:eastAsia="Times New Roman" w:hAnsi="Times New Roman" w:cs="Times New Roman"/>
-          <w:b/>
-          <w:bCs/>
-          <w:sz w:val="26"/>
-          <w:szCs w:val="26"/>
-          <w:lang w:val="en-US"/>
-        </w:rPr>
-        <w:br/>
-      </w:r>
-      <w:r>
-        <w:rPr>
-          <w:rFonts w:ascii="Times New Roman" w:eastAsia="Times New Roman" w:hAnsi="Times New Roman" w:cs="Times New Roman"/>
-          <w:b/>
-          <w:bCs/>
-          <w:sz w:val="26"/>
-          <w:szCs w:val="26"/>
-          <w:lang w:val="en-US"/>
-        </w:rPr>
-        <w:lastRenderedPageBreak/>
-        <w:drawing>
-          <wp:inline distT="0" distB="0" distL="0" distR="0" wp14:anchorId="0837CF67" wp14:editId="601C4AA7">
-            <wp:extent cx="3458058" cy="2238687"/>
-            <wp:effectExtent l="0" t="0" r="9525" b="0"/>
-            <wp:docPr id="23" name="Рисунок 23"/>
             <wp:cNvGraphicFramePr>
               <a:graphicFrameLocks xmlns:a="http://schemas.openxmlformats.org/drawingml/2006/main" noChangeAspect="1"/>
             </wp:cNvGraphicFramePr>
@@ -7005,7 +6857,7 @@
                   <pic:spPr>
                     <a:xfrm>
                       <a:off x="0" y="0"/>
-                      <a:ext cx="3458058" cy="2238687"/>
+                      <a:ext cx="3844460" cy="9176512"/>
                     </a:xfrm>
                     <a:prstGeom prst="rect">
                       <a:avLst/>
@@ -7020,9 +6872,10 @@
       <w:r>
         <w:rPr>
           <w:rFonts w:ascii="Times New Roman" w:eastAsia="Times New Roman" w:hAnsi="Times New Roman" w:cs="Times New Roman"/>
-          <w:i/>
-          <w:sz w:val="20"/>
-          <w:szCs w:val="20"/>
+          <w:b/>
+          <w:bCs/>
+          <w:sz w:val="26"/>
+          <w:szCs w:val="26"/>
           <w:lang w:val="en-US"/>
         </w:rPr>
         <w:br/>
@@ -7052,9 +6905,9 @@
           <w:i/>
           <w:sz w:val="20"/>
           <w:szCs w:val="20"/>
-          <w:lang w:val="uk-UA"/>
-        </w:rPr>
-        <w:t>8</w:t>
+          <w:lang w:val="en-US"/>
+        </w:rPr>
+        <w:t>7</w:t>
       </w:r>
       <w:r>
         <w:rPr>
@@ -7073,17 +6926,7 @@
           <w:szCs w:val="20"/>
           <w:lang w:val="uk-UA"/>
         </w:rPr>
-        <w:t>Приклад виконання</w:t>
-      </w:r>
-      <w:r>
-        <w:rPr>
-          <w:rFonts w:ascii="Times New Roman" w:eastAsia="Times New Roman" w:hAnsi="Times New Roman" w:cs="Times New Roman"/>
-          <w:i/>
-          <w:sz w:val="20"/>
-          <w:szCs w:val="20"/>
-          <w:lang w:val="uk-UA"/>
-        </w:rPr>
-        <w:t xml:space="preserve"> програми № </w:t>
+        <w:t xml:space="preserve">Код до програми № </w:t>
       </w:r>
       <w:r>
         <w:rPr>
@@ -7095,136 +6938,33 @@
         </w:rPr>
         <w:t>4</w:t>
       </w:r>
-    </w:p>
-    <w:p>
-      <w:pPr>
-        <w:rPr>
-          <w:rFonts w:ascii="Times New Roman" w:eastAsia="Times New Roman" w:hAnsi="Times New Roman" w:cs="Times New Roman"/>
-          <w:iCs/>
-          <w:sz w:val="26"/>
-          <w:szCs w:val="26"/>
-          <w:lang w:val="en-US"/>
-        </w:rPr>
-      </w:pPr>
-      <w:r>
-        <w:rPr>
-          <w:rFonts w:ascii="Times New Roman" w:eastAsia="Times New Roman" w:hAnsi="Times New Roman" w:cs="Times New Roman"/>
-          <w:iCs/>
-          <w:sz w:val="26"/>
-          <w:szCs w:val="26"/>
-          <w:lang w:val="uk-UA"/>
-        </w:rPr>
-        <w:t>Фактично затрачений час</w:t>
-      </w:r>
-      <w:r>
-        <w:rPr>
-          <w:rFonts w:ascii="Times New Roman" w:eastAsia="Times New Roman" w:hAnsi="Times New Roman" w:cs="Times New Roman"/>
-          <w:iCs/>
-          <w:sz w:val="26"/>
-          <w:szCs w:val="26"/>
-          <w:lang w:val="en-US"/>
-        </w:rPr>
-        <w:t xml:space="preserve"> </w:t>
-      </w:r>
-      <w:r>
-        <w:rPr>
-          <w:rFonts w:ascii="Times New Roman" w:eastAsia="Times New Roman" w:hAnsi="Times New Roman" w:cs="Times New Roman"/>
-          <w:iCs/>
-          <w:sz w:val="26"/>
-          <w:szCs w:val="26"/>
-          <w:lang w:val="uk-UA"/>
-        </w:rPr>
-        <w:t>30 хвилин.</w:t>
-      </w:r>
-    </w:p>
-    <w:p>
-      <w:pPr>
-        <w:rPr>
-          <w:rFonts w:ascii="Times New Roman" w:eastAsia="Times New Roman" w:hAnsi="Times New Roman" w:cs="Times New Roman"/>
-          <w:iCs/>
-          <w:sz w:val="26"/>
-          <w:szCs w:val="26"/>
-          <w:lang w:val="uk-UA"/>
-        </w:rPr>
-      </w:pPr>
-      <w:r>
-        <w:rPr>
-          <w:rFonts w:ascii="Times New Roman" w:eastAsia="Times New Roman" w:hAnsi="Times New Roman" w:cs="Times New Roman"/>
-          <w:b/>
-          <w:bCs/>
-          <w:iCs/>
-          <w:sz w:val="26"/>
-          <w:szCs w:val="26"/>
-          <w:lang w:val="uk-UA"/>
-        </w:rPr>
-        <w:t>Посилання на файл у пулл реквесті</w:t>
-      </w:r>
-      <w:r>
-        <w:rPr>
-          <w:rFonts w:ascii="Times New Roman" w:eastAsia="Times New Roman" w:hAnsi="Times New Roman" w:cs="Times New Roman"/>
-          <w:b/>
-          <w:bCs/>
-          <w:iCs/>
-          <w:sz w:val="26"/>
-          <w:szCs w:val="26"/>
-          <w:lang w:val="uk-UA"/>
+      <w:r>
+        <w:rPr>
+          <w:rFonts w:ascii="Times New Roman" w:eastAsia="Times New Roman" w:hAnsi="Times New Roman" w:cs="Times New Roman"/>
+          <w:b/>
+          <w:bCs/>
+          <w:sz w:val="26"/>
+          <w:szCs w:val="26"/>
+          <w:lang w:val="en-US"/>
         </w:rPr>
         <w:br/>
       </w:r>
-    </w:p>
-    <w:p>
-      <w:pPr>
-        <w:rPr>
-          <w:rFonts w:ascii="Times New Roman" w:eastAsia="Times New Roman" w:hAnsi="Times New Roman" w:cs="Times New Roman"/>
-          <w:b/>
-          <w:bCs/>
-          <w:sz w:val="26"/>
-          <w:szCs w:val="26"/>
-          <w:lang w:val="uk-UA"/>
-        </w:rPr>
-      </w:pPr>
-      <w:r>
-        <w:rPr>
-          <w:rFonts w:ascii="Times New Roman" w:eastAsia="Times New Roman" w:hAnsi="Times New Roman" w:cs="Times New Roman"/>
-          <w:b/>
-          <w:bCs/>
-          <w:sz w:val="26"/>
-          <w:szCs w:val="26"/>
-          <w:lang w:val="uk-UA"/>
-        </w:rPr>
-        <w:t>Завдання №</w:t>
-      </w:r>
-      <w:r>
-        <w:rPr>
-          <w:rFonts w:ascii="Times New Roman" w:eastAsia="Times New Roman" w:hAnsi="Times New Roman" w:cs="Times New Roman"/>
-          <w:b/>
-          <w:bCs/>
-          <w:sz w:val="26"/>
-          <w:szCs w:val="26"/>
-          <w:lang w:val="uk-UA"/>
-        </w:rPr>
-        <w:t>5</w:t>
-      </w:r>
-    </w:p>
-    <w:p>
-      <w:pPr>
-        <w:rPr>
-          <w:rFonts w:ascii="Times New Roman" w:eastAsia="Times New Roman" w:hAnsi="Times New Roman" w:cs="Times New Roman"/>
-          <w:i/>
-          <w:sz w:val="20"/>
-          <w:szCs w:val="20"/>
-          <w:lang w:val="uk-UA"/>
-        </w:rPr>
-      </w:pPr>
-      <w:r>
-        <w:rPr>
+      <w:r>
+        <w:rPr>
+          <w:rFonts w:ascii="Times New Roman" w:eastAsia="Times New Roman" w:hAnsi="Times New Roman" w:cs="Times New Roman"/>
+          <w:b/>
+          <w:bCs/>
           <w:noProof/>
-        </w:rPr>
+          <w:sz w:val="26"/>
+          <w:szCs w:val="26"/>
+          <w:lang w:val="en-US"/>
+        </w:rPr>
+        <w:lastRenderedPageBreak/>
         <w:drawing>
-          <wp:inline distT="0" distB="0" distL="0" distR="0" wp14:anchorId="72128443" wp14:editId="67D55A30">
-            <wp:extent cx="4759977" cy="5981700"/>
-            <wp:effectExtent l="0" t="0" r="2540" b="0"/>
-            <wp:docPr id="25" name="Рисунок 25"/>
+          <wp:inline distT="0" distB="0" distL="0" distR="0" wp14:anchorId="0837CF67" wp14:editId="601C4AA7">
+            <wp:extent cx="3458058" cy="2238687"/>
+            <wp:effectExtent l="0" t="0" r="9525" b="0"/>
+            <wp:docPr id="23" name="Рисунок 23"/>
             <wp:cNvGraphicFramePr>
               <a:graphicFrameLocks xmlns:a="http://schemas.openxmlformats.org/drawingml/2006/main" noChangeAspect="1"/>
             </wp:cNvGraphicFramePr>
@@ -7244,7 +6984,7 @@
                   <pic:spPr>
                     <a:xfrm>
                       <a:off x="0" y="0"/>
-                      <a:ext cx="4761447" cy="5983548"/>
+                      <a:ext cx="3458058" cy="2238687"/>
                     </a:xfrm>
                     <a:prstGeom prst="rect">
                       <a:avLst/>
@@ -7259,11 +6999,10 @@
       <w:r>
         <w:rPr>
           <w:rFonts w:ascii="Times New Roman" w:eastAsia="Times New Roman" w:hAnsi="Times New Roman" w:cs="Times New Roman"/>
-          <w:b/>
-          <w:bCs/>
-          <w:sz w:val="26"/>
-          <w:szCs w:val="26"/>
-          <w:lang w:val="uk-UA"/>
+          <w:i/>
+          <w:sz w:val="20"/>
+          <w:szCs w:val="20"/>
+          <w:lang w:val="en-US"/>
         </w:rPr>
         <w:br/>
       </w:r>
@@ -7294,7 +7033,7 @@
           <w:szCs w:val="20"/>
           <w:lang w:val="uk-UA"/>
         </w:rPr>
-        <w:t>9</w:t>
+        <w:t>8</w:t>
       </w:r>
       <w:r>
         <w:rPr>
@@ -7313,14 +7052,144 @@
           <w:szCs w:val="20"/>
           <w:lang w:val="uk-UA"/>
         </w:rPr>
-        <w:t xml:space="preserve">Код до програми № </w:t>
-      </w:r>
-      <w:r>
-        <w:rPr>
-          <w:rFonts w:ascii="Times New Roman" w:eastAsia="Times New Roman" w:hAnsi="Times New Roman" w:cs="Times New Roman"/>
-          <w:i/>
-          <w:sz w:val="20"/>
-          <w:szCs w:val="20"/>
+        <w:t>Приклад виконання</w:t>
+      </w:r>
+      <w:r>
+        <w:rPr>
+          <w:rFonts w:ascii="Times New Roman" w:eastAsia="Times New Roman" w:hAnsi="Times New Roman" w:cs="Times New Roman"/>
+          <w:i/>
+          <w:sz w:val="20"/>
+          <w:szCs w:val="20"/>
+          <w:lang w:val="uk-UA"/>
+        </w:rPr>
+        <w:t xml:space="preserve"> програми № </w:t>
+      </w:r>
+      <w:r>
+        <w:rPr>
+          <w:rFonts w:ascii="Times New Roman" w:eastAsia="Times New Roman" w:hAnsi="Times New Roman" w:cs="Times New Roman"/>
+          <w:i/>
+          <w:sz w:val="20"/>
+          <w:szCs w:val="20"/>
+          <w:lang w:val="en-US"/>
+        </w:rPr>
+        <w:t>4</w:t>
+      </w:r>
+    </w:p>
+    <w:p>
+      <w:pPr>
+        <w:rPr>
+          <w:rFonts w:ascii="Times New Roman" w:eastAsia="Times New Roman" w:hAnsi="Times New Roman" w:cs="Times New Roman"/>
+          <w:iCs/>
+          <w:sz w:val="26"/>
+          <w:szCs w:val="26"/>
+          <w:lang w:val="en-US"/>
+        </w:rPr>
+      </w:pPr>
+      <w:r>
+        <w:rPr>
+          <w:rFonts w:ascii="Times New Roman" w:eastAsia="Times New Roman" w:hAnsi="Times New Roman" w:cs="Times New Roman"/>
+          <w:iCs/>
+          <w:sz w:val="26"/>
+          <w:szCs w:val="26"/>
+          <w:lang w:val="uk-UA"/>
+        </w:rPr>
+        <w:t>Фактично затрачений час</w:t>
+      </w:r>
+      <w:r>
+        <w:rPr>
+          <w:rFonts w:ascii="Times New Roman" w:eastAsia="Times New Roman" w:hAnsi="Times New Roman" w:cs="Times New Roman"/>
+          <w:iCs/>
+          <w:sz w:val="26"/>
+          <w:szCs w:val="26"/>
+          <w:lang w:val="en-US"/>
+        </w:rPr>
+        <w:t xml:space="preserve"> </w:t>
+      </w:r>
+      <w:r>
+        <w:rPr>
+          <w:rFonts w:ascii="Times New Roman" w:eastAsia="Times New Roman" w:hAnsi="Times New Roman" w:cs="Times New Roman"/>
+          <w:iCs/>
+          <w:sz w:val="26"/>
+          <w:szCs w:val="26"/>
+          <w:lang w:val="uk-UA"/>
+        </w:rPr>
+        <w:t>30 хвилин.</w:t>
+      </w:r>
+    </w:p>
+    <w:p>
+      <w:pPr>
+        <w:rPr>
+          <w:rFonts w:ascii="Times New Roman" w:eastAsia="Times New Roman" w:hAnsi="Times New Roman" w:cs="Times New Roman"/>
+          <w:iCs/>
+          <w:sz w:val="26"/>
+          <w:szCs w:val="26"/>
+          <w:lang w:val="uk-UA"/>
+        </w:rPr>
+      </w:pPr>
+      <w:r>
+        <w:rPr>
+          <w:rFonts w:ascii="Times New Roman" w:eastAsia="Times New Roman" w:hAnsi="Times New Roman" w:cs="Times New Roman"/>
+          <w:b/>
+          <w:bCs/>
+          <w:iCs/>
+          <w:sz w:val="26"/>
+          <w:szCs w:val="26"/>
+          <w:lang w:val="uk-UA"/>
+        </w:rPr>
+        <w:t>Посилання на файл у пулл реквесті</w:t>
+      </w:r>
+      <w:r>
+        <w:rPr>
+          <w:rFonts w:ascii="Times New Roman" w:eastAsia="Times New Roman" w:hAnsi="Times New Roman" w:cs="Times New Roman"/>
+          <w:b/>
+          <w:bCs/>
+          <w:iCs/>
+          <w:sz w:val="26"/>
+          <w:szCs w:val="26"/>
+          <w:lang w:val="uk-UA"/>
+        </w:rPr>
+        <w:br/>
+      </w:r>
+      <w:r>
+        <w:rPr>
+          <w:rFonts w:ascii="Times New Roman" w:eastAsia="Times New Roman" w:hAnsi="Times New Roman" w:cs="Times New Roman"/>
+          <w:iCs/>
+          <w:sz w:val="26"/>
+          <w:szCs w:val="26"/>
+          <w:lang w:val="uk-UA"/>
+        </w:rPr>
+        <w:t>https://github.com/artificial-intelligence-department/ai_programming_playground_2024/pull/381</w:t>
+      </w:r>
+    </w:p>
+    <w:p>
+      <w:pPr>
+        <w:rPr>
+          <w:rFonts w:ascii="Times New Roman" w:eastAsia="Times New Roman" w:hAnsi="Times New Roman" w:cs="Times New Roman"/>
+          <w:b/>
+          <w:bCs/>
+          <w:sz w:val="26"/>
+          <w:szCs w:val="26"/>
+          <w:lang w:val="uk-UA"/>
+        </w:rPr>
+      </w:pPr>
+      <w:r>
+        <w:rPr>
+          <w:rFonts w:ascii="Times New Roman" w:eastAsia="Times New Roman" w:hAnsi="Times New Roman" w:cs="Times New Roman"/>
+          <w:b/>
+          <w:bCs/>
+          <w:sz w:val="26"/>
+          <w:szCs w:val="26"/>
+          <w:lang w:val="uk-UA"/>
+        </w:rPr>
+        <w:t>Завдання №</w:t>
+      </w:r>
+      <w:r>
+        <w:rPr>
+          <w:rFonts w:ascii="Times New Roman" w:eastAsia="Times New Roman" w:hAnsi="Times New Roman" w:cs="Times New Roman"/>
+          <w:b/>
+          <w:bCs/>
+          <w:sz w:val="26"/>
+          <w:szCs w:val="26"/>
           <w:lang w:val="uk-UA"/>
         </w:rPr>
         <w:t>5</w:t>
@@ -7333,23 +7202,19 @@
           <w:i/>
           <w:sz w:val="20"/>
           <w:szCs w:val="20"/>
-          <w:lang w:val="en-US"/>
-        </w:rPr>
-      </w:pPr>
-      <w:r>
-        <w:rPr>
-          <w:rFonts w:ascii="Times New Roman" w:eastAsia="Times New Roman" w:hAnsi="Times New Roman" w:cs="Times New Roman"/>
-          <w:i/>
+          <w:lang w:val="uk-UA"/>
+        </w:rPr>
+      </w:pPr>
+      <w:r>
+        <w:rPr>
           <w:noProof/>
-          <w:sz w:val="20"/>
-          <w:szCs w:val="20"/>
         </w:rPr>
         <w:lastRenderedPageBreak/>
         <w:drawing>
-          <wp:inline distT="0" distB="0" distL="0" distR="0" wp14:anchorId="299ECB51" wp14:editId="4BEAA33D">
-            <wp:extent cx="1752845" cy="457264"/>
-            <wp:effectExtent l="0" t="0" r="0" b="0"/>
-            <wp:docPr id="38" name="Рисунок 38"/>
+          <wp:inline distT="0" distB="0" distL="0" distR="0" wp14:anchorId="72128443" wp14:editId="67D55A30">
+            <wp:extent cx="4759977" cy="5981700"/>
+            <wp:effectExtent l="0" t="0" r="2540" b="0"/>
+            <wp:docPr id="25" name="Рисунок 25"/>
             <wp:cNvGraphicFramePr>
               <a:graphicFrameLocks xmlns:a="http://schemas.openxmlformats.org/drawingml/2006/main" noChangeAspect="1"/>
             </wp:cNvGraphicFramePr>
@@ -7369,7 +7234,7 @@
                   <pic:spPr>
                     <a:xfrm>
                       <a:off x="0" y="0"/>
-                      <a:ext cx="1752845" cy="457264"/>
+                      <a:ext cx="4761447" cy="5983548"/>
                     </a:xfrm>
                     <a:prstGeom prst="rect">
                       <a:avLst/>
@@ -7419,7 +7284,7 @@
           <w:szCs w:val="20"/>
           <w:lang w:val="uk-UA"/>
         </w:rPr>
-        <w:t>10</w:t>
+        <w:t>9</w:t>
       </w:r>
       <w:r>
         <w:rPr>
@@ -7438,25 +7303,15 @@
           <w:szCs w:val="20"/>
           <w:lang w:val="uk-UA"/>
         </w:rPr>
-        <w:t>Приклад виконання</w:t>
-      </w:r>
-      <w:r>
-        <w:rPr>
-          <w:rFonts w:ascii="Times New Roman" w:eastAsia="Times New Roman" w:hAnsi="Times New Roman" w:cs="Times New Roman"/>
-          <w:i/>
-          <w:sz w:val="20"/>
-          <w:szCs w:val="20"/>
-          <w:lang w:val="uk-UA"/>
-        </w:rPr>
-        <w:t xml:space="preserve"> програми № </w:t>
-      </w:r>
-      <w:r>
-        <w:rPr>
-          <w:rFonts w:ascii="Times New Roman" w:eastAsia="Times New Roman" w:hAnsi="Times New Roman" w:cs="Times New Roman"/>
-          <w:i/>
-          <w:sz w:val="20"/>
-          <w:szCs w:val="20"/>
-          <w:lang w:val="en-US"/>
+        <w:t xml:space="preserve">Код до програми № </w:t>
+      </w:r>
+      <w:r>
+        <w:rPr>
+          <w:rFonts w:ascii="Times New Roman" w:eastAsia="Times New Roman" w:hAnsi="Times New Roman" w:cs="Times New Roman"/>
+          <w:i/>
+          <w:sz w:val="20"/>
+          <w:szCs w:val="20"/>
+          <w:lang w:val="uk-UA"/>
         </w:rPr>
         <w:t>5</w:t>
       </w:r>
@@ -7468,19 +7323,22 @@
           <w:i/>
           <w:sz w:val="20"/>
           <w:szCs w:val="20"/>
-          <w:lang w:val="uk-UA"/>
-        </w:rPr>
-      </w:pPr>
-      <w:r>
-        <w:rPr>
+          <w:lang w:val="en-US"/>
+        </w:rPr>
+      </w:pPr>
+      <w:r>
+        <w:rPr>
+          <w:rFonts w:ascii="Times New Roman" w:eastAsia="Times New Roman" w:hAnsi="Times New Roman" w:cs="Times New Roman"/>
+          <w:i/>
           <w:noProof/>
-          <w:lang w:val="uk-UA"/>
+          <w:sz w:val="20"/>
+          <w:szCs w:val="20"/>
         </w:rPr>
         <w:drawing>
-          <wp:inline distT="0" distB="0" distL="0" distR="0" wp14:anchorId="4ED58664" wp14:editId="70918417">
-            <wp:extent cx="6120765" cy="375920"/>
-            <wp:effectExtent l="0" t="0" r="0" b="5080"/>
-            <wp:docPr id="40" name="Рисунок 40"/>
+          <wp:inline distT="0" distB="0" distL="0" distR="0" wp14:anchorId="299ECB51" wp14:editId="4BEAA33D">
+            <wp:extent cx="1752845" cy="457264"/>
+            <wp:effectExtent l="0" t="0" r="0" b="0"/>
+            <wp:docPr id="38" name="Рисунок 38"/>
             <wp:cNvGraphicFramePr>
               <a:graphicFrameLocks xmlns:a="http://schemas.openxmlformats.org/drawingml/2006/main" noChangeAspect="1"/>
             </wp:cNvGraphicFramePr>
@@ -7500,7 +7358,7 @@
                   <pic:spPr>
                     <a:xfrm>
                       <a:off x="0" y="0"/>
-                      <a:ext cx="6120765" cy="375920"/>
+                      <a:ext cx="1752845" cy="457264"/>
                     </a:xfrm>
                     <a:prstGeom prst="rect">
                       <a:avLst/>
@@ -7512,17 +7370,17 @@
           </wp:inline>
         </w:drawing>
       </w:r>
-    </w:p>
-    <w:p>
-      <w:pPr>
-        <w:rPr>
-          <w:rFonts w:ascii="Times New Roman" w:eastAsia="Times New Roman" w:hAnsi="Times New Roman" w:cs="Times New Roman"/>
-          <w:iCs/>
-          <w:sz w:val="26"/>
-          <w:szCs w:val="26"/>
-          <w:lang w:val="en-US"/>
-        </w:rPr>
-      </w:pPr>
+      <w:r>
+        <w:rPr>
+          <w:rFonts w:ascii="Times New Roman" w:eastAsia="Times New Roman" w:hAnsi="Times New Roman" w:cs="Times New Roman"/>
+          <w:b/>
+          <w:bCs/>
+          <w:sz w:val="26"/>
+          <w:szCs w:val="26"/>
+          <w:lang w:val="uk-UA"/>
+        </w:rPr>
+        <w:br/>
+      </w:r>
       <w:r>
         <w:rPr>
           <w:rFonts w:ascii="Times New Roman" w:eastAsia="Times New Roman" w:hAnsi="Times New Roman" w:cs="Times New Roman"/>
@@ -7550,158 +7408,68 @@
           <w:szCs w:val="20"/>
           <w:lang w:val="uk-UA"/>
         </w:rPr>
-        <w:t>11</w:t>
-      </w:r>
-      <w:r>
-        <w:rPr>
-          <w:rFonts w:ascii="Times New Roman" w:eastAsia="Times New Roman" w:hAnsi="Times New Roman" w:cs="Times New Roman"/>
-          <w:i/>
-          <w:sz w:val="20"/>
-          <w:szCs w:val="20"/>
-          <w:lang w:val="uk-UA"/>
-        </w:rPr>
-        <w:t xml:space="preserve">. Статус задачі на </w:t>
-      </w:r>
-      <w:r>
-        <w:rPr>
-          <w:rFonts w:ascii="Times New Roman" w:eastAsia="Times New Roman" w:hAnsi="Times New Roman" w:cs="Times New Roman"/>
-          <w:i/>
-          <w:sz w:val="20"/>
-          <w:szCs w:val="20"/>
-          <w:lang w:val="en-US"/>
-        </w:rPr>
-        <w:t>Algotester</w:t>
-      </w:r>
-      <w:r>
-        <w:rPr>
-          <w:rFonts w:ascii="Times New Roman" w:eastAsia="Times New Roman" w:hAnsi="Times New Roman" w:cs="Times New Roman"/>
-          <w:i/>
-          <w:sz w:val="20"/>
-          <w:szCs w:val="20"/>
-          <w:lang w:val="en-US"/>
-        </w:rPr>
-        <w:br/>
-      </w:r>
-      <w:r>
-        <w:rPr>
-          <w:rFonts w:ascii="Times New Roman" w:eastAsia="Times New Roman" w:hAnsi="Times New Roman" w:cs="Times New Roman"/>
-          <w:iCs/>
-          <w:sz w:val="26"/>
-          <w:szCs w:val="26"/>
-          <w:lang w:val="uk-UA"/>
-        </w:rPr>
-        <w:t>Фактично затрачений час</w:t>
-      </w:r>
-      <w:r>
-        <w:rPr>
-          <w:rFonts w:ascii="Times New Roman" w:eastAsia="Times New Roman" w:hAnsi="Times New Roman" w:cs="Times New Roman"/>
-          <w:iCs/>
-          <w:sz w:val="26"/>
-          <w:szCs w:val="26"/>
-          <w:lang w:val="en-US"/>
-        </w:rPr>
-        <w:t xml:space="preserve"> </w:t>
-      </w:r>
-      <w:r>
-        <w:rPr>
-          <w:rFonts w:ascii="Times New Roman" w:eastAsia="Times New Roman" w:hAnsi="Times New Roman" w:cs="Times New Roman"/>
-          <w:iCs/>
-          <w:sz w:val="26"/>
-          <w:szCs w:val="26"/>
-          <w:lang w:val="uk-UA"/>
-        </w:rPr>
-        <w:t>30 хвилин.</w:t>
-      </w:r>
-    </w:p>
-    <w:p>
-      <w:pPr>
-        <w:rPr>
-          <w:rFonts w:ascii="Times New Roman" w:eastAsia="Times New Roman" w:hAnsi="Times New Roman" w:cs="Times New Roman"/>
-          <w:iCs/>
-          <w:sz w:val="26"/>
-          <w:szCs w:val="26"/>
-          <w:lang w:val="uk-UA"/>
-        </w:rPr>
-      </w:pPr>
-      <w:r>
-        <w:rPr>
-          <w:rFonts w:ascii="Times New Roman" w:eastAsia="Times New Roman" w:hAnsi="Times New Roman" w:cs="Times New Roman"/>
-          <w:b/>
-          <w:bCs/>
-          <w:iCs/>
-          <w:sz w:val="26"/>
-          <w:szCs w:val="26"/>
-          <w:lang w:val="uk-UA"/>
-        </w:rPr>
-        <w:t>Посилання на файл у пулл реквесті</w:t>
-      </w:r>
-      <w:r>
-        <w:rPr>
-          <w:rFonts w:ascii="Times New Roman" w:eastAsia="Times New Roman" w:hAnsi="Times New Roman" w:cs="Times New Roman"/>
-          <w:b/>
-          <w:bCs/>
-          <w:iCs/>
-          <w:sz w:val="26"/>
-          <w:szCs w:val="26"/>
-          <w:lang w:val="uk-UA"/>
-        </w:rPr>
-        <w:br/>
-      </w:r>
-    </w:p>
-    <w:p>
-      <w:pPr>
-        <w:rPr>
-          <w:rFonts w:ascii="Times New Roman" w:eastAsia="Times New Roman" w:hAnsi="Times New Roman" w:cs="Times New Roman"/>
-          <w:b/>
-          <w:bCs/>
-          <w:sz w:val="26"/>
-          <w:szCs w:val="26"/>
-          <w:lang w:val="uk-UA"/>
-        </w:rPr>
-      </w:pPr>
-      <w:r>
-        <w:rPr>
-          <w:rFonts w:ascii="Times New Roman" w:eastAsia="Times New Roman" w:hAnsi="Times New Roman" w:cs="Times New Roman"/>
-          <w:b/>
-          <w:bCs/>
-          <w:sz w:val="26"/>
-          <w:szCs w:val="26"/>
-          <w:lang w:val="uk-UA"/>
-        </w:rPr>
-        <w:t>Завдання №</w:t>
-      </w:r>
-      <w:r>
-        <w:rPr>
-          <w:rFonts w:ascii="Times New Roman" w:eastAsia="Times New Roman" w:hAnsi="Times New Roman" w:cs="Times New Roman"/>
-          <w:b/>
-          <w:bCs/>
-          <w:sz w:val="26"/>
-          <w:szCs w:val="26"/>
-          <w:lang w:val="uk-UA"/>
-        </w:rPr>
-        <w:t>6</w:t>
-      </w:r>
-    </w:p>
-    <w:p>
-      <w:pPr>
-        <w:rPr>
-          <w:rFonts w:ascii="Times New Roman" w:eastAsia="Times New Roman" w:hAnsi="Times New Roman" w:cs="Times New Roman"/>
-          <w:b/>
-          <w:bCs/>
-          <w:sz w:val="26"/>
-          <w:szCs w:val="26"/>
+        <w:t>10</w:t>
+      </w:r>
+      <w:r>
+        <w:rPr>
+          <w:rFonts w:ascii="Times New Roman" w:eastAsia="Times New Roman" w:hAnsi="Times New Roman" w:cs="Times New Roman"/>
+          <w:i/>
+          <w:sz w:val="20"/>
+          <w:szCs w:val="20"/>
+        </w:rPr>
+        <w:t xml:space="preserve">. </w:t>
+      </w:r>
+      <w:r>
+        <w:rPr>
+          <w:rFonts w:ascii="Times New Roman" w:eastAsia="Times New Roman" w:hAnsi="Times New Roman" w:cs="Times New Roman"/>
+          <w:i/>
+          <w:sz w:val="20"/>
+          <w:szCs w:val="20"/>
+          <w:lang w:val="uk-UA"/>
+        </w:rPr>
+        <w:t>Приклад виконання</w:t>
+      </w:r>
+      <w:r>
+        <w:rPr>
+          <w:rFonts w:ascii="Times New Roman" w:eastAsia="Times New Roman" w:hAnsi="Times New Roman" w:cs="Times New Roman"/>
+          <w:i/>
+          <w:sz w:val="20"/>
+          <w:szCs w:val="20"/>
+          <w:lang w:val="uk-UA"/>
+        </w:rPr>
+        <w:t xml:space="preserve"> програми № </w:t>
+      </w:r>
+      <w:r>
+        <w:rPr>
+          <w:rFonts w:ascii="Times New Roman" w:eastAsia="Times New Roman" w:hAnsi="Times New Roman" w:cs="Times New Roman"/>
+          <w:i/>
+          <w:sz w:val="20"/>
+          <w:szCs w:val="20"/>
+          <w:lang w:val="en-US"/>
+        </w:rPr>
+        <w:t>5</w:t>
+      </w:r>
+    </w:p>
+    <w:p>
+      <w:pPr>
+        <w:rPr>
+          <w:rFonts w:ascii="Times New Roman" w:eastAsia="Times New Roman" w:hAnsi="Times New Roman" w:cs="Times New Roman"/>
+          <w:i/>
+          <w:sz w:val="20"/>
+          <w:szCs w:val="20"/>
           <w:lang w:val="uk-UA"/>
         </w:rPr>
       </w:pPr>
       <w:r>
         <w:rPr>
           <w:noProof/>
+          <w:lang w:val="uk-UA"/>
         </w:rPr>
         <w:drawing>
-          <wp:inline distT="0" distB="0" distL="0" distR="0" wp14:anchorId="2E7F0B2F" wp14:editId="7EE4DE33">
-            <wp:extent cx="4013115" cy="6934200"/>
-            <wp:effectExtent l="0" t="0" r="6985" b="0"/>
-            <wp:docPr id="28" name="Рисунок 28"/>
+          <wp:inline distT="0" distB="0" distL="0" distR="0" wp14:anchorId="4ED58664" wp14:editId="70918417">
+            <wp:extent cx="6120765" cy="375920"/>
+            <wp:effectExtent l="0" t="0" r="0" b="5080"/>
+            <wp:docPr id="40" name="Рисунок 40"/>
             <wp:cNvGraphicFramePr>
               <a:graphicFrameLocks xmlns:a="http://schemas.openxmlformats.org/drawingml/2006/main" noChangeAspect="1"/>
             </wp:cNvGraphicFramePr>
@@ -7721,7 +7489,7 @@
                   <pic:spPr>
                     <a:xfrm>
                       <a:off x="0" y="0"/>
-                      <a:ext cx="4016185" cy="6939505"/>
+                      <a:ext cx="6120765" cy="375920"/>
                     </a:xfrm>
                     <a:prstGeom prst="rect">
                       <a:avLst/>
@@ -7733,92 +7501,192 @@
           </wp:inline>
         </w:drawing>
       </w:r>
-      <w:r>
-        <w:rPr>
-          <w:rFonts w:ascii="Times New Roman" w:eastAsia="Times New Roman" w:hAnsi="Times New Roman" w:cs="Times New Roman"/>
-          <w:b/>
-          <w:bCs/>
-          <w:sz w:val="26"/>
-          <w:szCs w:val="26"/>
-          <w:lang w:val="uk-UA"/>
+    </w:p>
+    <w:p>
+      <w:pPr>
+        <w:rPr>
+          <w:rFonts w:ascii="Times New Roman" w:eastAsia="Times New Roman" w:hAnsi="Times New Roman" w:cs="Times New Roman"/>
+          <w:iCs/>
+          <w:sz w:val="26"/>
+          <w:szCs w:val="26"/>
+          <w:lang w:val="en-US"/>
+        </w:rPr>
+      </w:pPr>
+      <w:r>
+        <w:rPr>
+          <w:rFonts w:ascii="Times New Roman" w:eastAsia="Times New Roman" w:hAnsi="Times New Roman" w:cs="Times New Roman"/>
+          <w:i/>
+          <w:sz w:val="20"/>
+          <w:szCs w:val="20"/>
+        </w:rPr>
+        <w:t xml:space="preserve">Рисунок </w:t>
+      </w:r>
+      <w:r>
+        <w:rPr>
+          <w:rFonts w:ascii="Times New Roman" w:eastAsia="Times New Roman" w:hAnsi="Times New Roman" w:cs="Times New Roman"/>
+          <w:i/>
+          <w:sz w:val="20"/>
+          <w:szCs w:val="20"/>
+          <w:lang w:val="uk-UA"/>
+        </w:rPr>
+        <w:t>3.</w:t>
+      </w:r>
+      <w:r>
+        <w:rPr>
+          <w:rFonts w:ascii="Times New Roman" w:eastAsia="Times New Roman" w:hAnsi="Times New Roman" w:cs="Times New Roman"/>
+          <w:i/>
+          <w:sz w:val="20"/>
+          <w:szCs w:val="20"/>
+          <w:lang w:val="uk-UA"/>
+        </w:rPr>
+        <w:t>11</w:t>
+      </w:r>
+      <w:r>
+        <w:rPr>
+          <w:rFonts w:ascii="Times New Roman" w:eastAsia="Times New Roman" w:hAnsi="Times New Roman" w:cs="Times New Roman"/>
+          <w:i/>
+          <w:sz w:val="20"/>
+          <w:szCs w:val="20"/>
+          <w:lang w:val="uk-UA"/>
+        </w:rPr>
+        <w:t xml:space="preserve">. Статус задачі на </w:t>
+      </w:r>
+      <w:r>
+        <w:rPr>
+          <w:rFonts w:ascii="Times New Roman" w:eastAsia="Times New Roman" w:hAnsi="Times New Roman" w:cs="Times New Roman"/>
+          <w:i/>
+          <w:sz w:val="20"/>
+          <w:szCs w:val="20"/>
+          <w:lang w:val="en-US"/>
+        </w:rPr>
+        <w:t>Algotester</w:t>
+      </w:r>
+      <w:r>
+        <w:rPr>
+          <w:rFonts w:ascii="Times New Roman" w:eastAsia="Times New Roman" w:hAnsi="Times New Roman" w:cs="Times New Roman"/>
+          <w:i/>
+          <w:sz w:val="20"/>
+          <w:szCs w:val="20"/>
+          <w:lang w:val="en-US"/>
         </w:rPr>
         <w:br/>
       </w:r>
       <w:r>
         <w:rPr>
           <w:rFonts w:ascii="Times New Roman" w:eastAsia="Times New Roman" w:hAnsi="Times New Roman" w:cs="Times New Roman"/>
-          <w:i/>
-          <w:sz w:val="20"/>
-          <w:szCs w:val="20"/>
-        </w:rPr>
-        <w:t xml:space="preserve">Рисунок </w:t>
-      </w:r>
-      <w:r>
-        <w:rPr>
-          <w:rFonts w:ascii="Times New Roman" w:eastAsia="Times New Roman" w:hAnsi="Times New Roman" w:cs="Times New Roman"/>
-          <w:i/>
-          <w:sz w:val="20"/>
-          <w:szCs w:val="20"/>
-          <w:lang w:val="uk-UA"/>
-        </w:rPr>
-        <w:t>3.</w:t>
-      </w:r>
-      <w:r>
-        <w:rPr>
-          <w:rFonts w:ascii="Times New Roman" w:eastAsia="Times New Roman" w:hAnsi="Times New Roman" w:cs="Times New Roman"/>
-          <w:i/>
-          <w:sz w:val="20"/>
-          <w:szCs w:val="20"/>
-          <w:lang w:val="uk-UA"/>
-        </w:rPr>
-        <w:t>1</w:t>
-      </w:r>
-      <w:r>
-        <w:rPr>
-          <w:rFonts w:ascii="Times New Roman" w:eastAsia="Times New Roman" w:hAnsi="Times New Roman" w:cs="Times New Roman"/>
-          <w:i/>
-          <w:sz w:val="20"/>
-          <w:szCs w:val="20"/>
-          <w:lang w:val="uk-UA"/>
-        </w:rPr>
-        <w:t>2</w:t>
-      </w:r>
-      <w:r>
-        <w:rPr>
-          <w:rFonts w:ascii="Times New Roman" w:eastAsia="Times New Roman" w:hAnsi="Times New Roman" w:cs="Times New Roman"/>
-          <w:i/>
-          <w:sz w:val="20"/>
-          <w:szCs w:val="20"/>
-        </w:rPr>
-        <w:t xml:space="preserve">. </w:t>
-      </w:r>
-      <w:r>
-        <w:rPr>
-          <w:rFonts w:ascii="Times New Roman" w:eastAsia="Times New Roman" w:hAnsi="Times New Roman" w:cs="Times New Roman"/>
-          <w:i/>
-          <w:sz w:val="20"/>
-          <w:szCs w:val="20"/>
-          <w:lang w:val="uk-UA"/>
-        </w:rPr>
-        <w:t>Код до</w:t>
-      </w:r>
-      <w:r>
-        <w:rPr>
-          <w:rFonts w:ascii="Times New Roman" w:eastAsia="Times New Roman" w:hAnsi="Times New Roman" w:cs="Times New Roman"/>
-          <w:i/>
-          <w:sz w:val="20"/>
-          <w:szCs w:val="20"/>
-          <w:lang w:val="uk-UA"/>
-        </w:rPr>
-        <w:t xml:space="preserve"> програми № </w:t>
-      </w:r>
-      <w:r>
-        <w:rPr>
-          <w:rFonts w:ascii="Times New Roman" w:eastAsia="Times New Roman" w:hAnsi="Times New Roman" w:cs="Times New Roman"/>
-          <w:i/>
-          <w:sz w:val="20"/>
-          <w:szCs w:val="20"/>
-          <w:lang w:val="en-US"/>
+          <w:iCs/>
+          <w:sz w:val="26"/>
+          <w:szCs w:val="26"/>
+          <w:lang w:val="uk-UA"/>
+        </w:rPr>
+        <w:t>Фактично затрачений час</w:t>
+      </w:r>
+      <w:r>
+        <w:rPr>
+          <w:rFonts w:ascii="Times New Roman" w:eastAsia="Times New Roman" w:hAnsi="Times New Roman" w:cs="Times New Roman"/>
+          <w:iCs/>
+          <w:sz w:val="26"/>
+          <w:szCs w:val="26"/>
+          <w:lang w:val="en-US"/>
+        </w:rPr>
+        <w:t xml:space="preserve"> </w:t>
+      </w:r>
+      <w:r>
+        <w:rPr>
+          <w:rFonts w:ascii="Times New Roman" w:eastAsia="Times New Roman" w:hAnsi="Times New Roman" w:cs="Times New Roman"/>
+          <w:iCs/>
+          <w:sz w:val="26"/>
+          <w:szCs w:val="26"/>
+          <w:lang w:val="uk-UA"/>
+        </w:rPr>
+        <w:t>45 хвилин</w:t>
+      </w:r>
+      <w:r>
+        <w:rPr>
+          <w:rFonts w:ascii="Times New Roman" w:eastAsia="Times New Roman" w:hAnsi="Times New Roman" w:cs="Times New Roman"/>
+          <w:iCs/>
+          <w:sz w:val="26"/>
+          <w:szCs w:val="26"/>
+          <w:lang w:val="uk-UA"/>
+        </w:rPr>
+        <w:t>.</w:t>
+      </w:r>
+    </w:p>
+    <w:p>
+      <w:pPr>
+        <w:rPr>
+          <w:rFonts w:ascii="Times New Roman" w:eastAsia="Times New Roman" w:hAnsi="Times New Roman" w:cs="Times New Roman"/>
+          <w:iCs/>
+          <w:sz w:val="26"/>
+          <w:szCs w:val="26"/>
+          <w:lang w:val="uk-UA"/>
+        </w:rPr>
+      </w:pPr>
+      <w:r>
+        <w:rPr>
+          <w:rFonts w:ascii="Times New Roman" w:eastAsia="Times New Roman" w:hAnsi="Times New Roman" w:cs="Times New Roman"/>
+          <w:b/>
+          <w:bCs/>
+          <w:iCs/>
+          <w:sz w:val="26"/>
+          <w:szCs w:val="26"/>
+          <w:lang w:val="uk-UA"/>
+        </w:rPr>
+        <w:t>Посилання на файл у пулл реквесті</w:t>
+      </w:r>
+      <w:r>
+        <w:rPr>
+          <w:rFonts w:ascii="Times New Roman" w:eastAsia="Times New Roman" w:hAnsi="Times New Roman" w:cs="Times New Roman"/>
+          <w:b/>
+          <w:bCs/>
+          <w:iCs/>
+          <w:sz w:val="26"/>
+          <w:szCs w:val="26"/>
+          <w:lang w:val="uk-UA"/>
+        </w:rPr>
+        <w:br/>
+      </w:r>
+      <w:r>
+        <w:rPr>
+          <w:rFonts w:ascii="Times New Roman" w:eastAsia="Times New Roman" w:hAnsi="Times New Roman" w:cs="Times New Roman"/>
+          <w:iCs/>
+          <w:sz w:val="26"/>
+          <w:szCs w:val="26"/>
+          <w:lang w:val="uk-UA"/>
+        </w:rPr>
+        <w:t>https://github.com/artificial-intelligence-department/ai_programming_playground_2024/pull/381</w:t>
+      </w:r>
+    </w:p>
+    <w:p>
+      <w:pPr>
+        <w:rPr>
+          <w:rFonts w:ascii="Times New Roman" w:eastAsia="Times New Roman" w:hAnsi="Times New Roman" w:cs="Times New Roman"/>
+          <w:b/>
+          <w:bCs/>
+          <w:sz w:val="26"/>
+          <w:szCs w:val="26"/>
+          <w:lang w:val="uk-UA"/>
+        </w:rPr>
+      </w:pPr>
+      <w:r>
+        <w:rPr>
+          <w:rFonts w:ascii="Times New Roman" w:eastAsia="Times New Roman" w:hAnsi="Times New Roman" w:cs="Times New Roman"/>
+          <w:b/>
+          <w:bCs/>
+          <w:sz w:val="26"/>
+          <w:szCs w:val="26"/>
+          <w:lang w:val="uk-UA"/>
+        </w:rPr>
+        <w:t>Завдання №</w:t>
+      </w:r>
+      <w:r>
+        <w:rPr>
+          <w:rFonts w:ascii="Times New Roman" w:eastAsia="Times New Roman" w:hAnsi="Times New Roman" w:cs="Times New Roman"/>
+          <w:b/>
+          <w:bCs/>
+          <w:sz w:val="26"/>
+          <w:szCs w:val="26"/>
+          <w:lang w:val="uk-UA"/>
         </w:rPr>
         <w:t>6</w:t>
       </w:r>
@@ -7834,32 +7702,16 @@
           <w:lang w:val="uk-UA"/>
         </w:rPr>
       </w:pPr>
-    </w:p>
-    <w:p>
-      <w:pPr>
-        <w:rPr>
-          <w:rFonts w:ascii="Times New Roman" w:eastAsia="Times New Roman" w:hAnsi="Times New Roman" w:cs="Times New Roman"/>
-          <w:i/>
-          <w:sz w:val="20"/>
-          <w:szCs w:val="20"/>
-          <w:lang w:val="en-US"/>
-        </w:rPr>
-      </w:pPr>
-      <w:r>
-        <w:rPr>
-          <w:rFonts w:ascii="Times New Roman" w:eastAsia="Times New Roman" w:hAnsi="Times New Roman" w:cs="Times New Roman"/>
-          <w:iCs/>
+      <w:r>
+        <w:rPr>
           <w:noProof/>
-          <w:sz w:val="26"/>
-          <w:szCs w:val="26"/>
-          <w:lang w:val="en-US"/>
         </w:rPr>
         <w:lastRenderedPageBreak/>
         <w:drawing>
-          <wp:inline distT="0" distB="0" distL="0" distR="0" wp14:anchorId="2A1CD303" wp14:editId="2ED7F401">
-            <wp:extent cx="1571844" cy="704948"/>
-            <wp:effectExtent l="0" t="0" r="9525" b="0"/>
-            <wp:docPr id="26" name="Рисунок 26"/>
+          <wp:inline distT="0" distB="0" distL="0" distR="0" wp14:anchorId="2E7F0B2F" wp14:editId="7EE4DE33">
+            <wp:extent cx="4013115" cy="6934200"/>
+            <wp:effectExtent l="0" t="0" r="6985" b="0"/>
+            <wp:docPr id="28" name="Рисунок 28"/>
             <wp:cNvGraphicFramePr>
               <a:graphicFrameLocks xmlns:a="http://schemas.openxmlformats.org/drawingml/2006/main" noChangeAspect="1"/>
             </wp:cNvGraphicFramePr>
@@ -7879,7 +7731,7 @@
                   <pic:spPr>
                     <a:xfrm>
                       <a:off x="0" y="0"/>
-                      <a:ext cx="1571844" cy="704948"/>
+                      <a:ext cx="4016185" cy="6939505"/>
                     </a:xfrm>
                     <a:prstGeom prst="rect">
                       <a:avLst/>
@@ -7894,9 +7746,10 @@
       <w:r>
         <w:rPr>
           <w:rFonts w:ascii="Times New Roman" w:eastAsia="Times New Roman" w:hAnsi="Times New Roman" w:cs="Times New Roman"/>
-          <w:i/>
-          <w:sz w:val="20"/>
-          <w:szCs w:val="20"/>
+          <w:b/>
+          <w:bCs/>
+          <w:sz w:val="26"/>
+          <w:szCs w:val="26"/>
           <w:lang w:val="uk-UA"/>
         </w:rPr>
         <w:br/>
@@ -7918,47 +7771,80 @@
           <w:szCs w:val="20"/>
           <w:lang w:val="uk-UA"/>
         </w:rPr>
-        <w:t>3.1</w:t>
-      </w:r>
-      <w:r>
-        <w:rPr>
-          <w:rFonts w:ascii="Times New Roman" w:eastAsia="Times New Roman" w:hAnsi="Times New Roman" w:cs="Times New Roman"/>
-          <w:i/>
-          <w:sz w:val="20"/>
-          <w:szCs w:val="20"/>
-          <w:lang w:val="uk-UA"/>
-        </w:rPr>
-        <w:t>3</w:t>
-      </w:r>
-      <w:r>
-        <w:rPr>
-          <w:rFonts w:ascii="Times New Roman" w:eastAsia="Times New Roman" w:hAnsi="Times New Roman" w:cs="Times New Roman"/>
-          <w:i/>
-          <w:sz w:val="20"/>
-          <w:szCs w:val="20"/>
-        </w:rPr>
-        <w:t>.</w:t>
-      </w:r>
-      <w:r>
-        <w:rPr>
-          <w:rFonts w:ascii="Times New Roman" w:eastAsia="Times New Roman" w:hAnsi="Times New Roman" w:cs="Times New Roman"/>
-          <w:i/>
-          <w:sz w:val="20"/>
-          <w:szCs w:val="20"/>
-          <w:lang w:val="uk-UA"/>
-        </w:rPr>
-        <w:t xml:space="preserve"> Приклад виконання програми №6</w:t>
-      </w:r>
-      <w:r>
-        <w:rPr>
-          <w:rFonts w:ascii="Times New Roman" w:eastAsia="Times New Roman" w:hAnsi="Times New Roman" w:cs="Times New Roman"/>
-          <w:i/>
-          <w:sz w:val="20"/>
-          <w:szCs w:val="20"/>
-          <w:lang w:val="uk-UA"/>
-        </w:rPr>
-        <w:br/>
-      </w:r>
+        <w:t>3.</w:t>
+      </w:r>
+      <w:r>
+        <w:rPr>
+          <w:rFonts w:ascii="Times New Roman" w:eastAsia="Times New Roman" w:hAnsi="Times New Roman" w:cs="Times New Roman"/>
+          <w:i/>
+          <w:sz w:val="20"/>
+          <w:szCs w:val="20"/>
+          <w:lang w:val="uk-UA"/>
+        </w:rPr>
+        <w:t>12</w:t>
+      </w:r>
+      <w:r>
+        <w:rPr>
+          <w:rFonts w:ascii="Times New Roman" w:eastAsia="Times New Roman" w:hAnsi="Times New Roman" w:cs="Times New Roman"/>
+          <w:i/>
+          <w:sz w:val="20"/>
+          <w:szCs w:val="20"/>
+        </w:rPr>
+        <w:t xml:space="preserve">. </w:t>
+      </w:r>
+      <w:r>
+        <w:rPr>
+          <w:rFonts w:ascii="Times New Roman" w:eastAsia="Times New Roman" w:hAnsi="Times New Roman" w:cs="Times New Roman"/>
+          <w:i/>
+          <w:sz w:val="20"/>
+          <w:szCs w:val="20"/>
+          <w:lang w:val="uk-UA"/>
+        </w:rPr>
+        <w:t>Код до</w:t>
+      </w:r>
+      <w:r>
+        <w:rPr>
+          <w:rFonts w:ascii="Times New Roman" w:eastAsia="Times New Roman" w:hAnsi="Times New Roman" w:cs="Times New Roman"/>
+          <w:i/>
+          <w:sz w:val="20"/>
+          <w:szCs w:val="20"/>
+          <w:lang w:val="uk-UA"/>
+        </w:rPr>
+        <w:t xml:space="preserve"> програми № </w:t>
+      </w:r>
+      <w:r>
+        <w:rPr>
+          <w:rFonts w:ascii="Times New Roman" w:eastAsia="Times New Roman" w:hAnsi="Times New Roman" w:cs="Times New Roman"/>
+          <w:i/>
+          <w:sz w:val="20"/>
+          <w:szCs w:val="20"/>
+          <w:lang w:val="en-US"/>
+        </w:rPr>
+        <w:t>6</w:t>
+      </w:r>
+    </w:p>
+    <w:p>
+      <w:pPr>
+        <w:rPr>
+          <w:rFonts w:ascii="Times New Roman" w:eastAsia="Times New Roman" w:hAnsi="Times New Roman" w:cs="Times New Roman"/>
+          <w:b/>
+          <w:bCs/>
+          <w:sz w:val="26"/>
+          <w:szCs w:val="26"/>
+          <w:lang w:val="uk-UA"/>
+        </w:rPr>
+      </w:pPr>
+    </w:p>
+    <w:p>
+      <w:pPr>
+        <w:rPr>
+          <w:rFonts w:ascii="Times New Roman" w:eastAsia="Times New Roman" w:hAnsi="Times New Roman" w:cs="Times New Roman"/>
+          <w:i/>
+          <w:sz w:val="20"/>
+          <w:szCs w:val="20"/>
+          <w:lang w:val="en-US"/>
+        </w:rPr>
+      </w:pPr>
       <w:r>
         <w:rPr>
           <w:rFonts w:ascii="Times New Roman" w:eastAsia="Times New Roman" w:hAnsi="Times New Roman" w:cs="Times New Roman"/>
@@ -7969,10 +7855,10 @@
           <w:lang w:val="en-US"/>
         </w:rPr>
         <w:drawing>
-          <wp:inline distT="0" distB="0" distL="0" distR="0" wp14:anchorId="2DB8A301" wp14:editId="1F5232A2">
-            <wp:extent cx="6120765" cy="386715"/>
-            <wp:effectExtent l="0" t="0" r="0" b="0"/>
-            <wp:docPr id="27" name="Рисунок 27"/>
+          <wp:inline distT="0" distB="0" distL="0" distR="0" wp14:anchorId="2A1CD303" wp14:editId="2ED7F401">
+            <wp:extent cx="1571844" cy="704948"/>
+            <wp:effectExtent l="0" t="0" r="9525" b="0"/>
+            <wp:docPr id="26" name="Рисунок 26"/>
             <wp:cNvGraphicFramePr>
               <a:graphicFrameLocks xmlns:a="http://schemas.openxmlformats.org/drawingml/2006/main" noChangeAspect="1"/>
             </wp:cNvGraphicFramePr>
@@ -7992,7 +7878,7 @@
                   <pic:spPr>
                     <a:xfrm>
                       <a:off x="0" y="0"/>
-                      <a:ext cx="6120765" cy="386715"/>
+                      <a:ext cx="1571844" cy="704948"/>
                     </a:xfrm>
                     <a:prstGeom prst="rect">
                       <a:avLst/>
@@ -8031,17 +7917,7 @@
           <w:szCs w:val="20"/>
           <w:lang w:val="uk-UA"/>
         </w:rPr>
-        <w:t>3.1</w:t>
-      </w:r>
-      <w:r>
-        <w:rPr>
-          <w:rFonts w:ascii="Times New Roman" w:eastAsia="Times New Roman" w:hAnsi="Times New Roman" w:cs="Times New Roman"/>
-          <w:i/>
-          <w:sz w:val="20"/>
-          <w:szCs w:val="20"/>
-          <w:lang w:val="uk-UA"/>
-        </w:rPr>
-        <w:t>4</w:t>
+        <w:t>3.13</w:t>
       </w:r>
       <w:r>
         <w:rPr>
@@ -8060,148 +7936,32 @@
           <w:szCs w:val="20"/>
           <w:lang w:val="uk-UA"/>
         </w:rPr>
-        <w:t xml:space="preserve"> Статус задачі на </w:t>
-      </w:r>
-      <w:r>
-        <w:rPr>
-          <w:rFonts w:ascii="Times New Roman" w:eastAsia="Times New Roman" w:hAnsi="Times New Roman" w:cs="Times New Roman"/>
-          <w:i/>
-          <w:sz w:val="20"/>
-          <w:szCs w:val="20"/>
-          <w:lang w:val="en-US"/>
-        </w:rPr>
-        <w:t>Algotester</w:t>
-      </w:r>
-    </w:p>
-    <w:p>
-      <w:pPr>
+        <w:t xml:space="preserve"> Приклад виконання програми №6</w:t>
+      </w:r>
+      <w:r>
+        <w:rPr>
+          <w:rFonts w:ascii="Times New Roman" w:eastAsia="Times New Roman" w:hAnsi="Times New Roman" w:cs="Times New Roman"/>
+          <w:i/>
+          <w:sz w:val="20"/>
+          <w:szCs w:val="20"/>
+          <w:lang w:val="uk-UA"/>
+        </w:rPr>
+        <w:br/>
+      </w:r>
+      <w:r>
         <w:rPr>
           <w:rFonts w:ascii="Times New Roman" w:eastAsia="Times New Roman" w:hAnsi="Times New Roman" w:cs="Times New Roman"/>
           <w:iCs/>
-          <w:sz w:val="26"/>
-          <w:szCs w:val="26"/>
-          <w:lang w:val="en-US"/>
-        </w:rPr>
-      </w:pPr>
-      <w:r>
-        <w:rPr>
-          <w:rFonts w:ascii="Times New Roman" w:eastAsia="Times New Roman" w:hAnsi="Times New Roman" w:cs="Times New Roman"/>
-          <w:iCs/>
-          <w:sz w:val="26"/>
-          <w:szCs w:val="26"/>
-          <w:lang w:val="uk-UA"/>
-        </w:rPr>
-        <w:t>Фактично затрачений час</w:t>
-      </w:r>
-      <w:r>
-        <w:rPr>
-          <w:rFonts w:ascii="Times New Roman" w:eastAsia="Times New Roman" w:hAnsi="Times New Roman" w:cs="Times New Roman"/>
-          <w:iCs/>
-          <w:sz w:val="26"/>
-          <w:szCs w:val="26"/>
-          <w:lang w:val="en-US"/>
-        </w:rPr>
-        <w:t xml:space="preserve"> </w:t>
-      </w:r>
-      <w:r>
-        <w:rPr>
-          <w:rFonts w:ascii="Times New Roman" w:eastAsia="Times New Roman" w:hAnsi="Times New Roman" w:cs="Times New Roman"/>
-          <w:iCs/>
-          <w:sz w:val="26"/>
-          <w:szCs w:val="26"/>
-          <w:lang w:val="uk-UA"/>
-        </w:rPr>
-        <w:t>30 хвилин.</w:t>
-      </w:r>
-    </w:p>
-    <w:p>
-      <w:pPr>
-        <w:rPr>
-          <w:rFonts w:ascii="Times New Roman" w:eastAsia="Times New Roman" w:hAnsi="Times New Roman" w:cs="Times New Roman"/>
-          <w:iCs/>
-          <w:sz w:val="26"/>
-          <w:szCs w:val="26"/>
-          <w:lang w:val="uk-UA"/>
-        </w:rPr>
-      </w:pPr>
-      <w:r>
-        <w:rPr>
-          <w:rFonts w:ascii="Times New Roman" w:eastAsia="Times New Roman" w:hAnsi="Times New Roman" w:cs="Times New Roman"/>
-          <w:b/>
-          <w:bCs/>
-          <w:iCs/>
-          <w:sz w:val="26"/>
-          <w:szCs w:val="26"/>
-          <w:lang w:val="uk-UA"/>
-        </w:rPr>
-        <w:t>Посилання на файл у пулл реквесті</w:t>
-      </w:r>
-      <w:r>
-        <w:rPr>
-          <w:rFonts w:ascii="Times New Roman" w:eastAsia="Times New Roman" w:hAnsi="Times New Roman" w:cs="Times New Roman"/>
-          <w:b/>
-          <w:bCs/>
-          <w:iCs/>
-          <w:sz w:val="26"/>
-          <w:szCs w:val="26"/>
-          <w:lang w:val="uk-UA"/>
-        </w:rPr>
-        <w:br/>
-      </w:r>
-    </w:p>
-    <w:p>
-      <w:pPr>
-        <w:rPr>
-          <w:rFonts w:ascii="Times New Roman" w:eastAsia="Times New Roman" w:hAnsi="Times New Roman" w:cs="Times New Roman"/>
-          <w:b/>
-          <w:bCs/>
-          <w:sz w:val="26"/>
-          <w:szCs w:val="26"/>
-          <w:lang w:val="uk-UA"/>
-        </w:rPr>
-      </w:pPr>
-      <w:r>
-        <w:rPr>
-          <w:rFonts w:ascii="Times New Roman" w:eastAsia="Times New Roman" w:hAnsi="Times New Roman" w:cs="Times New Roman"/>
-          <w:b/>
-          <w:bCs/>
-          <w:sz w:val="26"/>
-          <w:szCs w:val="26"/>
-          <w:lang w:val="uk-UA"/>
-        </w:rPr>
-        <w:t>Завдання №</w:t>
-      </w:r>
-      <w:r>
-        <w:rPr>
-          <w:rFonts w:ascii="Times New Roman" w:eastAsia="Times New Roman" w:hAnsi="Times New Roman" w:cs="Times New Roman"/>
-          <w:b/>
-          <w:bCs/>
-          <w:sz w:val="26"/>
-          <w:szCs w:val="26"/>
-          <w:lang w:val="uk-UA"/>
-        </w:rPr>
-        <w:t>7</w:t>
-      </w:r>
-    </w:p>
-    <w:p>
-      <w:pPr>
-        <w:rPr>
-          <w:rFonts w:ascii="Times New Roman" w:eastAsia="Times New Roman" w:hAnsi="Times New Roman" w:cs="Times New Roman"/>
-          <w:i/>
-          <w:sz w:val="20"/>
-          <w:szCs w:val="20"/>
-          <w:lang w:val="uk-UA"/>
-        </w:rPr>
-      </w:pPr>
-      <w:r>
-        <w:rPr>
           <w:noProof/>
+          <w:sz w:val="26"/>
+          <w:szCs w:val="26"/>
+          <w:lang w:val="en-US"/>
         </w:rPr>
         <w:drawing>
-          <wp:inline distT="0" distB="0" distL="0" distR="0" wp14:anchorId="118792BB" wp14:editId="26E48EF5">
-            <wp:extent cx="6120765" cy="5651500"/>
-            <wp:effectExtent l="0" t="0" r="0" b="6350"/>
-            <wp:docPr id="29" name="Рисунок 29"/>
+          <wp:inline distT="0" distB="0" distL="0" distR="0" wp14:anchorId="2DB8A301" wp14:editId="1F5232A2">
+            <wp:extent cx="6120765" cy="386715"/>
+            <wp:effectExtent l="0" t="0" r="0" b="0"/>
+            <wp:docPr id="27" name="Рисунок 27"/>
             <wp:cNvGraphicFramePr>
               <a:graphicFrameLocks xmlns:a="http://schemas.openxmlformats.org/drawingml/2006/main" noChangeAspect="1"/>
             </wp:cNvGraphicFramePr>
@@ -8221,7 +7981,7 @@
                   <pic:spPr>
                     <a:xfrm>
                       <a:off x="0" y="0"/>
-                      <a:ext cx="6120765" cy="5651500"/>
+                      <a:ext cx="6120765" cy="386715"/>
                     </a:xfrm>
                     <a:prstGeom prst="rect">
                       <a:avLst/>
@@ -8239,6 +7999,16 @@
           <w:i/>
           <w:sz w:val="20"/>
           <w:szCs w:val="20"/>
+          <w:lang w:val="uk-UA"/>
+        </w:rPr>
+        <w:br/>
+      </w:r>
+      <w:r>
+        <w:rPr>
+          <w:rFonts w:ascii="Times New Roman" w:eastAsia="Times New Roman" w:hAnsi="Times New Roman" w:cs="Times New Roman"/>
+          <w:i/>
+          <w:sz w:val="20"/>
+          <w:szCs w:val="20"/>
         </w:rPr>
         <w:t xml:space="preserve">Рисунок </w:t>
       </w:r>
@@ -8250,63 +8020,154 @@
           <w:szCs w:val="20"/>
           <w:lang w:val="uk-UA"/>
         </w:rPr>
-        <w:t>3.</w:t>
-      </w:r>
-      <w:r>
-        <w:rPr>
-          <w:rFonts w:ascii="Times New Roman" w:eastAsia="Times New Roman" w:hAnsi="Times New Roman" w:cs="Times New Roman"/>
-          <w:i/>
-          <w:sz w:val="20"/>
-          <w:szCs w:val="20"/>
-          <w:lang w:val="uk-UA"/>
-        </w:rPr>
-        <w:t>1</w:t>
-      </w:r>
-      <w:r>
-        <w:rPr>
-          <w:rFonts w:ascii="Times New Roman" w:eastAsia="Times New Roman" w:hAnsi="Times New Roman" w:cs="Times New Roman"/>
-          <w:i/>
-          <w:sz w:val="20"/>
-          <w:szCs w:val="20"/>
-          <w:lang w:val="uk-UA"/>
-        </w:rPr>
-        <w:t>5.</w:t>
-      </w:r>
-      <w:r>
-        <w:rPr>
-          <w:rFonts w:ascii="Times New Roman" w:eastAsia="Times New Roman" w:hAnsi="Times New Roman" w:cs="Times New Roman"/>
-          <w:i/>
-          <w:sz w:val="20"/>
-          <w:szCs w:val="20"/>
+        <w:t>3.14</w:t>
+      </w:r>
+      <w:r>
+        <w:rPr>
+          <w:rFonts w:ascii="Times New Roman" w:eastAsia="Times New Roman" w:hAnsi="Times New Roman" w:cs="Times New Roman"/>
+          <w:i/>
+          <w:sz w:val="20"/>
+          <w:szCs w:val="20"/>
+        </w:rPr>
+        <w:t>.</w:t>
+      </w:r>
+      <w:r>
+        <w:rPr>
+          <w:rFonts w:ascii="Times New Roman" w:eastAsia="Times New Roman" w:hAnsi="Times New Roman" w:cs="Times New Roman"/>
+          <w:i/>
+          <w:sz w:val="20"/>
+          <w:szCs w:val="20"/>
+          <w:lang w:val="uk-UA"/>
+        </w:rPr>
+        <w:t xml:space="preserve"> Статус задачі на </w:t>
+      </w:r>
+      <w:r>
+        <w:rPr>
+          <w:rFonts w:ascii="Times New Roman" w:eastAsia="Times New Roman" w:hAnsi="Times New Roman" w:cs="Times New Roman"/>
+          <w:i/>
+          <w:sz w:val="20"/>
+          <w:szCs w:val="20"/>
+          <w:lang w:val="en-US"/>
+        </w:rPr>
+        <w:t>Algotester</w:t>
+      </w:r>
+    </w:p>
+    <w:p>
+      <w:pPr>
+        <w:rPr>
+          <w:rFonts w:ascii="Times New Roman" w:eastAsia="Times New Roman" w:hAnsi="Times New Roman" w:cs="Times New Roman"/>
+          <w:iCs/>
+          <w:sz w:val="26"/>
+          <w:szCs w:val="26"/>
+          <w:lang w:val="en-US"/>
+        </w:rPr>
+      </w:pPr>
+      <w:r>
+        <w:rPr>
+          <w:rFonts w:ascii="Times New Roman" w:eastAsia="Times New Roman" w:hAnsi="Times New Roman" w:cs="Times New Roman"/>
+          <w:iCs/>
+          <w:sz w:val="26"/>
+          <w:szCs w:val="26"/>
+          <w:lang w:val="uk-UA"/>
+        </w:rPr>
+        <w:t>Фактично затрачений час</w:t>
+      </w:r>
+      <w:r>
+        <w:rPr>
+          <w:rFonts w:ascii="Times New Roman" w:eastAsia="Times New Roman" w:hAnsi="Times New Roman" w:cs="Times New Roman"/>
+          <w:iCs/>
+          <w:sz w:val="26"/>
+          <w:szCs w:val="26"/>
+          <w:lang w:val="en-US"/>
         </w:rPr>
         <w:t xml:space="preserve"> </w:t>
       </w:r>
       <w:r>
         <w:rPr>
           <w:rFonts w:ascii="Times New Roman" w:eastAsia="Times New Roman" w:hAnsi="Times New Roman" w:cs="Times New Roman"/>
-          <w:i/>
-          <w:sz w:val="20"/>
-          <w:szCs w:val="20"/>
-          <w:lang w:val="uk-UA"/>
-        </w:rPr>
-        <w:t>Код до</w:t>
-      </w:r>
-      <w:r>
-        <w:rPr>
-          <w:rFonts w:ascii="Times New Roman" w:eastAsia="Times New Roman" w:hAnsi="Times New Roman" w:cs="Times New Roman"/>
-          <w:i/>
-          <w:sz w:val="20"/>
-          <w:szCs w:val="20"/>
-          <w:lang w:val="uk-UA"/>
-        </w:rPr>
-        <w:t xml:space="preserve"> програми № </w:t>
-      </w:r>
-      <w:r>
-        <w:rPr>
-          <w:rFonts w:ascii="Times New Roman" w:eastAsia="Times New Roman" w:hAnsi="Times New Roman" w:cs="Times New Roman"/>
-          <w:i/>
-          <w:sz w:val="20"/>
-          <w:szCs w:val="20"/>
+          <w:iCs/>
+          <w:sz w:val="26"/>
+          <w:szCs w:val="26"/>
+          <w:lang w:val="uk-UA"/>
+        </w:rPr>
+        <w:t>30 хвилин.</w:t>
+      </w:r>
+    </w:p>
+    <w:p>
+      <w:pPr>
+        <w:rPr>
+          <w:rFonts w:ascii="Times New Roman" w:eastAsia="Times New Roman" w:hAnsi="Times New Roman" w:cs="Times New Roman"/>
+          <w:iCs/>
+          <w:sz w:val="26"/>
+          <w:szCs w:val="26"/>
+          <w:lang w:val="uk-UA"/>
+        </w:rPr>
+      </w:pPr>
+      <w:r>
+        <w:rPr>
+          <w:rFonts w:ascii="Times New Roman" w:eastAsia="Times New Roman" w:hAnsi="Times New Roman" w:cs="Times New Roman"/>
+          <w:b/>
+          <w:bCs/>
+          <w:iCs/>
+          <w:sz w:val="26"/>
+          <w:szCs w:val="26"/>
+          <w:lang w:val="uk-UA"/>
+        </w:rPr>
+        <w:lastRenderedPageBreak/>
+        <w:t>Посилання на файл у пулл реквесті</w:t>
+      </w:r>
+      <w:r>
+        <w:rPr>
+          <w:rFonts w:ascii="Times New Roman" w:eastAsia="Times New Roman" w:hAnsi="Times New Roman" w:cs="Times New Roman"/>
+          <w:b/>
+          <w:bCs/>
+          <w:iCs/>
+          <w:sz w:val="26"/>
+          <w:szCs w:val="26"/>
+          <w:lang w:val="uk-UA"/>
+        </w:rPr>
+        <w:br/>
+      </w:r>
+      <w:r>
+        <w:rPr>
+          <w:rFonts w:ascii="Times New Roman" w:eastAsia="Times New Roman" w:hAnsi="Times New Roman" w:cs="Times New Roman"/>
+          <w:iCs/>
+          <w:sz w:val="26"/>
+          <w:szCs w:val="26"/>
+          <w:lang w:val="uk-UA"/>
+        </w:rPr>
+        <w:t>https://github.com/artificial-intelligence-department/ai_programming_playground_2024/pull/381</w:t>
+      </w:r>
+    </w:p>
+    <w:p>
+      <w:pPr>
+        <w:rPr>
+          <w:rFonts w:ascii="Times New Roman" w:eastAsia="Times New Roman" w:hAnsi="Times New Roman" w:cs="Times New Roman"/>
+          <w:b/>
+          <w:bCs/>
+          <w:sz w:val="26"/>
+          <w:szCs w:val="26"/>
+          <w:lang w:val="uk-UA"/>
+        </w:rPr>
+      </w:pPr>
+      <w:r>
+        <w:rPr>
+          <w:rFonts w:ascii="Times New Roman" w:eastAsia="Times New Roman" w:hAnsi="Times New Roman" w:cs="Times New Roman"/>
+          <w:b/>
+          <w:bCs/>
+          <w:sz w:val="26"/>
+          <w:szCs w:val="26"/>
+          <w:lang w:val="uk-UA"/>
+        </w:rPr>
+        <w:t>Завдання №</w:t>
+      </w:r>
+      <w:r>
+        <w:rPr>
+          <w:rFonts w:ascii="Times New Roman" w:eastAsia="Times New Roman" w:hAnsi="Times New Roman" w:cs="Times New Roman"/>
+          <w:b/>
+          <w:bCs/>
+          <w:sz w:val="26"/>
+          <w:szCs w:val="26"/>
           <w:lang w:val="uk-UA"/>
         </w:rPr>
         <w:t>7</w:t>
@@ -8324,18 +8185,13 @@
       </w:pPr>
       <w:r>
         <w:rPr>
-          <w:rFonts w:ascii="Times New Roman" w:eastAsia="Times New Roman" w:hAnsi="Times New Roman" w:cs="Times New Roman"/>
-          <w:i/>
           <w:noProof/>
-          <w:sz w:val="20"/>
-          <w:szCs w:val="20"/>
-          <w:lang w:val="en-US"/>
         </w:rPr>
         <w:drawing>
-          <wp:inline distT="0" distB="0" distL="0" distR="0" wp14:anchorId="0E4E26A1" wp14:editId="672CB24C">
-            <wp:extent cx="1571844" cy="724001"/>
-            <wp:effectExtent l="0" t="0" r="9525" b="0"/>
-            <wp:docPr id="30" name="Рисунок 30"/>
+          <wp:inline distT="0" distB="0" distL="0" distR="0" wp14:anchorId="118792BB" wp14:editId="26E48EF5">
+            <wp:extent cx="6120765" cy="5651500"/>
+            <wp:effectExtent l="0" t="0" r="0" b="6350"/>
+            <wp:docPr id="29" name="Рисунок 29"/>
             <wp:cNvGraphicFramePr>
               <a:graphicFrameLocks xmlns:a="http://schemas.openxmlformats.org/drawingml/2006/main" noChangeAspect="1"/>
             </wp:cNvGraphicFramePr>
@@ -8355,7 +8211,7 @@
                   <pic:spPr>
                     <a:xfrm>
                       <a:off x="0" y="0"/>
-                      <a:ext cx="1571844" cy="724001"/>
+                      <a:ext cx="6120765" cy="5651500"/>
                     </a:xfrm>
                     <a:prstGeom prst="rect">
                       <a:avLst/>
@@ -8373,16 +8229,6 @@
           <w:i/>
           <w:sz w:val="20"/>
           <w:szCs w:val="20"/>
-          <w:lang w:val="en-US"/>
-        </w:rPr>
-        <w:br/>
-      </w:r>
-      <w:r>
-        <w:rPr>
-          <w:rFonts w:ascii="Times New Roman" w:eastAsia="Times New Roman" w:hAnsi="Times New Roman" w:cs="Times New Roman"/>
-          <w:i/>
-          <w:sz w:val="20"/>
-          <w:szCs w:val="20"/>
         </w:rPr>
         <w:t xml:space="preserve">Рисунок </w:t>
       </w:r>
@@ -8392,57 +8238,48 @@
           <w:i/>
           <w:sz w:val="20"/>
           <w:szCs w:val="20"/>
-          <w:lang w:val="en-US"/>
-        </w:rPr>
-        <w:t>3</w:t>
-      </w:r>
-      <w:r>
-        <w:rPr>
-          <w:rFonts w:ascii="Times New Roman" w:eastAsia="Times New Roman" w:hAnsi="Times New Roman" w:cs="Times New Roman"/>
-          <w:i/>
-          <w:sz w:val="20"/>
-          <w:szCs w:val="20"/>
-        </w:rPr>
-        <w:t>.</w:t>
-      </w:r>
-      <w:r>
-        <w:rPr>
-          <w:rFonts w:ascii="Times New Roman" w:eastAsia="Times New Roman" w:hAnsi="Times New Roman" w:cs="Times New Roman"/>
-          <w:i/>
-          <w:sz w:val="20"/>
-          <w:szCs w:val="20"/>
-          <w:lang w:val="en-US"/>
-        </w:rPr>
-        <w:t>1</w:t>
-      </w:r>
-      <w:r>
-        <w:rPr>
-          <w:rFonts w:ascii="Times New Roman" w:eastAsia="Times New Roman" w:hAnsi="Times New Roman" w:cs="Times New Roman"/>
-          <w:i/>
-          <w:sz w:val="20"/>
-          <w:szCs w:val="20"/>
-          <w:lang w:val="uk-UA"/>
-        </w:rPr>
-        <w:t>6</w:t>
-      </w:r>
-      <w:r>
-        <w:rPr>
-          <w:rFonts w:ascii="Times New Roman" w:eastAsia="Times New Roman" w:hAnsi="Times New Roman" w:cs="Times New Roman"/>
-          <w:i/>
-          <w:sz w:val="20"/>
-          <w:szCs w:val="20"/>
-        </w:rPr>
-        <w:t xml:space="preserve">. </w:t>
-      </w:r>
-      <w:r>
-        <w:rPr>
-          <w:rFonts w:ascii="Times New Roman" w:eastAsia="Times New Roman" w:hAnsi="Times New Roman" w:cs="Times New Roman"/>
-          <w:i/>
-          <w:sz w:val="20"/>
-          <w:szCs w:val="20"/>
-          <w:lang w:val="uk-UA"/>
-        </w:rPr>
-        <w:t>Приклад виконання програми №</w:t>
+          <w:lang w:val="uk-UA"/>
+        </w:rPr>
+        <w:t>3.</w:t>
+      </w:r>
+      <w:r>
+        <w:rPr>
+          <w:rFonts w:ascii="Times New Roman" w:eastAsia="Times New Roman" w:hAnsi="Times New Roman" w:cs="Times New Roman"/>
+          <w:i/>
+          <w:sz w:val="20"/>
+          <w:szCs w:val="20"/>
+          <w:lang w:val="uk-UA"/>
+        </w:rPr>
+        <w:t>15.</w:t>
+      </w:r>
+      <w:r>
+        <w:rPr>
+          <w:rFonts w:ascii="Times New Roman" w:eastAsia="Times New Roman" w:hAnsi="Times New Roman" w:cs="Times New Roman"/>
+          <w:i/>
+          <w:sz w:val="20"/>
+          <w:szCs w:val="20"/>
+        </w:rPr>
+        <w:t xml:space="preserve"> </w:t>
+      </w:r>
+      <w:r>
+        <w:rPr>
+          <w:rFonts w:ascii="Times New Roman" w:eastAsia="Times New Roman" w:hAnsi="Times New Roman" w:cs="Times New Roman"/>
+          <w:i/>
+          <w:sz w:val="20"/>
+          <w:szCs w:val="20"/>
+          <w:lang w:val="uk-UA"/>
+        </w:rPr>
+        <w:t>Код до</w:t>
+      </w:r>
+      <w:r>
+        <w:rPr>
+          <w:rFonts w:ascii="Times New Roman" w:eastAsia="Times New Roman" w:hAnsi="Times New Roman" w:cs="Times New Roman"/>
+          <w:i/>
+          <w:sz w:val="20"/>
+          <w:szCs w:val="20"/>
+          <w:lang w:val="uk-UA"/>
+        </w:rPr>
+        <w:t xml:space="preserve"> програми № </w:t>
       </w:r>
       <w:r>
         <w:rPr>
@@ -8469,16 +8306,16 @@
         <w:rPr>
           <w:rFonts w:ascii="Times New Roman" w:eastAsia="Times New Roman" w:hAnsi="Times New Roman" w:cs="Times New Roman"/>
           <w:i/>
-          <w:sz w:val="20"/>
-          <w:szCs w:val="20"/>
-          <w:lang w:val="uk-UA"/>
-        </w:rPr>
-        <w:lastRenderedPageBreak/>
+          <w:noProof/>
+          <w:sz w:val="20"/>
+          <w:szCs w:val="20"/>
+          <w:lang w:val="en-US"/>
+        </w:rPr>
         <w:drawing>
-          <wp:inline distT="0" distB="0" distL="0" distR="0" wp14:anchorId="5E93D3BD" wp14:editId="01DA8F81">
-            <wp:extent cx="6120765" cy="401955"/>
-            <wp:effectExtent l="0" t="0" r="0" b="0"/>
-            <wp:docPr id="31" name="Рисунок 31"/>
+          <wp:inline distT="0" distB="0" distL="0" distR="0" wp14:anchorId="0E4E26A1" wp14:editId="672CB24C">
+            <wp:extent cx="1571844" cy="724001"/>
+            <wp:effectExtent l="0" t="0" r="9525" b="0"/>
+            <wp:docPr id="30" name="Рисунок 30"/>
             <wp:cNvGraphicFramePr>
               <a:graphicFrameLocks xmlns:a="http://schemas.openxmlformats.org/drawingml/2006/main" noChangeAspect="1"/>
             </wp:cNvGraphicFramePr>
@@ -8498,7 +8335,7 @@
                   <pic:spPr>
                     <a:xfrm>
                       <a:off x="0" y="0"/>
-                      <a:ext cx="6120765" cy="401955"/>
+                      <a:ext cx="1571844" cy="724001"/>
                     </a:xfrm>
                     <a:prstGeom prst="rect">
                       <a:avLst/>
@@ -8516,7 +8353,7 @@
           <w:i/>
           <w:sz w:val="20"/>
           <w:szCs w:val="20"/>
-          <w:lang w:val="uk-UA"/>
+          <w:lang w:val="en-US"/>
         </w:rPr>
         <w:br/>
       </w:r>
@@ -8564,9 +8401,9 @@
           <w:i/>
           <w:sz w:val="20"/>
           <w:szCs w:val="20"/>
-          <w:lang w:val="en-US"/>
-        </w:rPr>
-        <w:t>7</w:t>
+          <w:lang w:val="uk-UA"/>
+        </w:rPr>
+        <w:t>6</w:t>
       </w:r>
       <w:r>
         <w:rPr>
@@ -8585,148 +8422,33 @@
           <w:szCs w:val="20"/>
           <w:lang w:val="uk-UA"/>
         </w:rPr>
-        <w:t xml:space="preserve">Статус завдання на </w:t>
-      </w:r>
-      <w:r>
-        <w:rPr>
-          <w:rFonts w:ascii="Times New Roman" w:eastAsia="Times New Roman" w:hAnsi="Times New Roman" w:cs="Times New Roman"/>
-          <w:i/>
-          <w:sz w:val="20"/>
-          <w:szCs w:val="20"/>
-          <w:lang w:val="en-US"/>
-        </w:rPr>
-        <w:t>Algotester</w:t>
-      </w:r>
-    </w:p>
-    <w:p>
-      <w:pPr>
-        <w:rPr>
-          <w:rFonts w:ascii="Times New Roman" w:eastAsia="Times New Roman" w:hAnsi="Times New Roman" w:cs="Times New Roman"/>
-          <w:iCs/>
-          <w:sz w:val="26"/>
-          <w:szCs w:val="26"/>
-          <w:lang w:val="en-US"/>
-        </w:rPr>
-      </w:pPr>
-      <w:r>
-        <w:rPr>
-          <w:rFonts w:ascii="Times New Roman" w:eastAsia="Times New Roman" w:hAnsi="Times New Roman" w:cs="Times New Roman"/>
-          <w:iCs/>
-          <w:sz w:val="26"/>
-          <w:szCs w:val="26"/>
-          <w:lang w:val="uk-UA"/>
-        </w:rPr>
-        <w:t>Фактично затрачений час</w:t>
-      </w:r>
-      <w:r>
-        <w:rPr>
-          <w:rFonts w:ascii="Times New Roman" w:eastAsia="Times New Roman" w:hAnsi="Times New Roman" w:cs="Times New Roman"/>
-          <w:iCs/>
-          <w:sz w:val="26"/>
-          <w:szCs w:val="26"/>
-          <w:lang w:val="en-US"/>
-        </w:rPr>
-        <w:t xml:space="preserve"> </w:t>
-      </w:r>
-      <w:r>
-        <w:rPr>
-          <w:rFonts w:ascii="Times New Roman" w:eastAsia="Times New Roman" w:hAnsi="Times New Roman" w:cs="Times New Roman"/>
-          <w:iCs/>
-          <w:sz w:val="26"/>
-          <w:szCs w:val="26"/>
-          <w:lang w:val="uk-UA"/>
-        </w:rPr>
-        <w:t>30 хвилин.</w:t>
-      </w:r>
-    </w:p>
-    <w:p>
-      <w:pPr>
-        <w:rPr>
-          <w:rFonts w:ascii="Times New Roman" w:eastAsia="Times New Roman" w:hAnsi="Times New Roman" w:cs="Times New Roman"/>
-          <w:iCs/>
-          <w:sz w:val="26"/>
-          <w:szCs w:val="26"/>
-          <w:lang w:val="uk-UA"/>
-        </w:rPr>
-      </w:pPr>
-      <w:r>
-        <w:rPr>
-          <w:rFonts w:ascii="Times New Roman" w:eastAsia="Times New Roman" w:hAnsi="Times New Roman" w:cs="Times New Roman"/>
-          <w:b/>
-          <w:bCs/>
-          <w:iCs/>
-          <w:sz w:val="26"/>
-          <w:szCs w:val="26"/>
-          <w:lang w:val="uk-UA"/>
-        </w:rPr>
-        <w:t>Посилання на файл у пулл реквесті</w:t>
-      </w:r>
-      <w:r>
-        <w:rPr>
-          <w:rFonts w:ascii="Times New Roman" w:eastAsia="Times New Roman" w:hAnsi="Times New Roman" w:cs="Times New Roman"/>
-          <w:b/>
-          <w:bCs/>
-          <w:iCs/>
-          <w:sz w:val="26"/>
-          <w:szCs w:val="26"/>
-          <w:lang w:val="uk-UA"/>
-        </w:rPr>
-        <w:br/>
-      </w:r>
-    </w:p>
-    <w:p>
-      <w:pPr>
-        <w:rPr>
-          <w:rFonts w:ascii="Times New Roman" w:eastAsia="Times New Roman" w:hAnsi="Times New Roman" w:cs="Times New Roman"/>
-          <w:b/>
-          <w:bCs/>
-          <w:sz w:val="26"/>
-          <w:szCs w:val="26"/>
-          <w:lang w:val="en-US"/>
-        </w:rPr>
-      </w:pPr>
-      <w:r>
-        <w:rPr>
-          <w:rFonts w:ascii="Times New Roman" w:eastAsia="Times New Roman" w:hAnsi="Times New Roman" w:cs="Times New Roman"/>
-          <w:b/>
-          <w:bCs/>
-          <w:sz w:val="26"/>
-          <w:szCs w:val="26"/>
-          <w:lang w:val="uk-UA"/>
-        </w:rPr>
-        <w:t>Завдання №</w:t>
-      </w:r>
-      <w:r>
-        <w:rPr>
-          <w:rFonts w:ascii="Times New Roman" w:eastAsia="Times New Roman" w:hAnsi="Times New Roman" w:cs="Times New Roman"/>
-          <w:b/>
-          <w:bCs/>
-          <w:sz w:val="26"/>
-          <w:szCs w:val="26"/>
-          <w:lang w:val="en-US"/>
-        </w:rPr>
-        <w:t>8</w:t>
-      </w:r>
-    </w:p>
-    <w:p>
-      <w:pPr>
-        <w:rPr>
-          <w:rFonts w:ascii="Times New Roman" w:eastAsia="Times New Roman" w:hAnsi="Times New Roman" w:cs="Times New Roman"/>
-          <w:i/>
-          <w:sz w:val="20"/>
-          <w:szCs w:val="20"/>
-          <w:lang w:val="uk-UA"/>
-        </w:rPr>
-      </w:pPr>
-      <w:r>
-        <w:rPr>
+        <w:t>Приклад виконання програми №7</w:t>
+      </w:r>
+    </w:p>
+    <w:p>
+      <w:pPr>
+        <w:rPr>
+          <w:rFonts w:ascii="Times New Roman" w:eastAsia="Times New Roman" w:hAnsi="Times New Roman" w:cs="Times New Roman"/>
+          <w:i/>
+          <w:sz w:val="20"/>
+          <w:szCs w:val="20"/>
+          <w:lang w:val="uk-UA"/>
+        </w:rPr>
+      </w:pPr>
+      <w:r>
+        <w:rPr>
+          <w:rFonts w:ascii="Times New Roman" w:eastAsia="Times New Roman" w:hAnsi="Times New Roman" w:cs="Times New Roman"/>
+          <w:i/>
           <w:noProof/>
+          <w:sz w:val="20"/>
+          <w:szCs w:val="20"/>
+          <w:lang w:val="uk-UA"/>
         </w:rPr>
         <w:drawing>
-          <wp:inline distT="0" distB="0" distL="0" distR="0" wp14:anchorId="24AFEFD9" wp14:editId="4D5D52B0">
-            <wp:extent cx="2727960" cy="6268720"/>
+          <wp:inline distT="0" distB="0" distL="0" distR="0" wp14:anchorId="5E93D3BD" wp14:editId="01DA8F81">
+            <wp:extent cx="6120765" cy="401955"/>
             <wp:effectExtent l="0" t="0" r="0" b="0"/>
-            <wp:docPr id="32" name="Рисунок 32"/>
+            <wp:docPr id="31" name="Рисунок 31"/>
             <wp:cNvGraphicFramePr>
               <a:graphicFrameLocks xmlns:a="http://schemas.openxmlformats.org/drawingml/2006/main" noChangeAspect="1"/>
             </wp:cNvGraphicFramePr>
@@ -8746,7 +8468,7 @@
                   <pic:spPr>
                     <a:xfrm>
                       <a:off x="0" y="0"/>
-                      <a:ext cx="2737729" cy="6291169"/>
+                      <a:ext cx="6120765" cy="401955"/>
                     </a:xfrm>
                     <a:prstGeom prst="rect">
                       <a:avLst/>
@@ -8761,11 +8483,10 @@
       <w:r>
         <w:rPr>
           <w:rFonts w:ascii="Times New Roman" w:eastAsia="Times New Roman" w:hAnsi="Times New Roman" w:cs="Times New Roman"/>
-          <w:b/>
-          <w:bCs/>
-          <w:sz w:val="26"/>
-          <w:szCs w:val="26"/>
-          <w:lang w:val="en-US"/>
+          <w:i/>
+          <w:sz w:val="20"/>
+          <w:szCs w:val="20"/>
+          <w:lang w:val="uk-UA"/>
         </w:rPr>
         <w:br/>
       </w:r>
@@ -8784,16 +8505,95 @@
           <w:i/>
           <w:sz w:val="20"/>
           <w:szCs w:val="20"/>
-          <w:lang w:val="uk-UA"/>
-        </w:rPr>
-        <w:t>3.</w:t>
-      </w:r>
-      <w:r>
-        <w:rPr>
-          <w:rFonts w:ascii="Times New Roman" w:eastAsia="Times New Roman" w:hAnsi="Times New Roman" w:cs="Times New Roman"/>
-          <w:i/>
-          <w:sz w:val="20"/>
-          <w:szCs w:val="20"/>
+          <w:lang w:val="en-US"/>
+        </w:rPr>
+        <w:t>3</w:t>
+      </w:r>
+      <w:r>
+        <w:rPr>
+          <w:rFonts w:ascii="Times New Roman" w:eastAsia="Times New Roman" w:hAnsi="Times New Roman" w:cs="Times New Roman"/>
+          <w:i/>
+          <w:sz w:val="20"/>
+          <w:szCs w:val="20"/>
+        </w:rPr>
+        <w:t>.</w:t>
+      </w:r>
+      <w:r>
+        <w:rPr>
+          <w:rFonts w:ascii="Times New Roman" w:eastAsia="Times New Roman" w:hAnsi="Times New Roman" w:cs="Times New Roman"/>
+          <w:i/>
+          <w:sz w:val="20"/>
+          <w:szCs w:val="20"/>
+          <w:lang w:val="en-US"/>
+        </w:rPr>
+        <w:t>17</w:t>
+      </w:r>
+      <w:r>
+        <w:rPr>
+          <w:rFonts w:ascii="Times New Roman" w:eastAsia="Times New Roman" w:hAnsi="Times New Roman" w:cs="Times New Roman"/>
+          <w:i/>
+          <w:sz w:val="20"/>
+          <w:szCs w:val="20"/>
+        </w:rPr>
+        <w:t xml:space="preserve">. </w:t>
+      </w:r>
+      <w:r>
+        <w:rPr>
+          <w:rFonts w:ascii="Times New Roman" w:eastAsia="Times New Roman" w:hAnsi="Times New Roman" w:cs="Times New Roman"/>
+          <w:i/>
+          <w:sz w:val="20"/>
+          <w:szCs w:val="20"/>
+          <w:lang w:val="uk-UA"/>
+        </w:rPr>
+        <w:t xml:space="preserve">Статус завдання на </w:t>
+      </w:r>
+      <w:r>
+        <w:rPr>
+          <w:rFonts w:ascii="Times New Roman" w:eastAsia="Times New Roman" w:hAnsi="Times New Roman" w:cs="Times New Roman"/>
+          <w:i/>
+          <w:sz w:val="20"/>
+          <w:szCs w:val="20"/>
+          <w:lang w:val="en-US"/>
+        </w:rPr>
+        <w:t>Algotester</w:t>
+      </w:r>
+    </w:p>
+    <w:p>
+      <w:pPr>
+        <w:rPr>
+          <w:rFonts w:ascii="Times New Roman" w:eastAsia="Times New Roman" w:hAnsi="Times New Roman" w:cs="Times New Roman"/>
+          <w:iCs/>
+          <w:sz w:val="26"/>
+          <w:szCs w:val="26"/>
+          <w:lang w:val="en-US"/>
+        </w:rPr>
+      </w:pPr>
+      <w:r>
+        <w:rPr>
+          <w:rFonts w:ascii="Times New Roman" w:eastAsia="Times New Roman" w:hAnsi="Times New Roman" w:cs="Times New Roman"/>
+          <w:iCs/>
+          <w:sz w:val="26"/>
+          <w:szCs w:val="26"/>
+          <w:lang w:val="uk-UA"/>
+        </w:rPr>
+        <w:t>Фактично затрачений час</w:t>
+      </w:r>
+      <w:r>
+        <w:rPr>
+          <w:rFonts w:ascii="Times New Roman" w:eastAsia="Times New Roman" w:hAnsi="Times New Roman" w:cs="Times New Roman"/>
+          <w:iCs/>
+          <w:sz w:val="26"/>
+          <w:szCs w:val="26"/>
+          <w:lang w:val="en-US"/>
+        </w:rPr>
+        <w:t xml:space="preserve"> </w:t>
+      </w:r>
+      <w:r>
+        <w:rPr>
+          <w:rFonts w:ascii="Times New Roman" w:eastAsia="Times New Roman" w:hAnsi="Times New Roman" w:cs="Times New Roman"/>
+          <w:iCs/>
+          <w:sz w:val="26"/>
+          <w:szCs w:val="26"/>
           <w:lang w:val="uk-UA"/>
         </w:rPr>
         <w:t>1</w:t>
@@ -8801,87 +8601,133 @@
       <w:r>
         <w:rPr>
           <w:rFonts w:ascii="Times New Roman" w:eastAsia="Times New Roman" w:hAnsi="Times New Roman" w:cs="Times New Roman"/>
-          <w:i/>
-          <w:sz w:val="20"/>
-          <w:szCs w:val="20"/>
+          <w:iCs/>
+          <w:sz w:val="26"/>
+          <w:szCs w:val="26"/>
+          <w:lang w:val="uk-UA"/>
+        </w:rPr>
+        <w:t xml:space="preserve"> </w:t>
+      </w:r>
+      <w:r>
+        <w:rPr>
+          <w:rFonts w:ascii="Times New Roman" w:eastAsia="Times New Roman" w:hAnsi="Times New Roman" w:cs="Times New Roman"/>
+          <w:iCs/>
+          <w:sz w:val="26"/>
+          <w:szCs w:val="26"/>
+          <w:lang w:val="uk-UA"/>
+        </w:rPr>
+        <w:t>година</w:t>
+      </w:r>
+      <w:r>
+        <w:rPr>
+          <w:rFonts w:ascii="Times New Roman" w:eastAsia="Times New Roman" w:hAnsi="Times New Roman" w:cs="Times New Roman"/>
+          <w:iCs/>
+          <w:sz w:val="26"/>
+          <w:szCs w:val="26"/>
+          <w:lang w:val="uk-UA"/>
+        </w:rPr>
+        <w:t>.</w:t>
+      </w:r>
+    </w:p>
+    <w:p>
+      <w:pPr>
+        <w:rPr>
+          <w:rFonts w:ascii="Times New Roman" w:eastAsia="Times New Roman" w:hAnsi="Times New Roman" w:cs="Times New Roman"/>
+          <w:iCs/>
+          <w:sz w:val="26"/>
+          <w:szCs w:val="26"/>
+          <w:lang w:val="uk-UA"/>
+        </w:rPr>
+      </w:pPr>
+      <w:r>
+        <w:rPr>
+          <w:rFonts w:ascii="Times New Roman" w:eastAsia="Times New Roman" w:hAnsi="Times New Roman" w:cs="Times New Roman"/>
+          <w:b/>
+          <w:bCs/>
+          <w:iCs/>
+          <w:sz w:val="26"/>
+          <w:szCs w:val="26"/>
+          <w:lang w:val="uk-UA"/>
+        </w:rPr>
+        <w:t>Посилання на файл у пулл реквесті</w:t>
+      </w:r>
+      <w:r>
+        <w:rPr>
+          <w:rFonts w:ascii="Times New Roman" w:eastAsia="Times New Roman" w:hAnsi="Times New Roman" w:cs="Times New Roman"/>
+          <w:b/>
+          <w:bCs/>
+          <w:iCs/>
+          <w:sz w:val="26"/>
+          <w:szCs w:val="26"/>
+          <w:lang w:val="uk-UA"/>
+        </w:rPr>
+        <w:br/>
+      </w:r>
+      <w:r>
+        <w:rPr>
+          <w:rFonts w:ascii="Times New Roman" w:eastAsia="Times New Roman" w:hAnsi="Times New Roman" w:cs="Times New Roman"/>
+          <w:iCs/>
+          <w:sz w:val="26"/>
+          <w:szCs w:val="26"/>
+          <w:lang w:val="uk-UA"/>
+        </w:rPr>
+        <w:t>https://github.com/artificial-intelligence-department/ai_programming_playground_2024/pull/381</w:t>
+      </w:r>
+    </w:p>
+    <w:p>
+      <w:pPr>
+        <w:rPr>
+          <w:rFonts w:ascii="Times New Roman" w:eastAsia="Times New Roman" w:hAnsi="Times New Roman" w:cs="Times New Roman"/>
+          <w:b/>
+          <w:bCs/>
+          <w:sz w:val="26"/>
+          <w:szCs w:val="26"/>
+          <w:lang w:val="en-US"/>
+        </w:rPr>
+      </w:pPr>
+      <w:r>
+        <w:rPr>
+          <w:rFonts w:ascii="Times New Roman" w:eastAsia="Times New Roman" w:hAnsi="Times New Roman" w:cs="Times New Roman"/>
+          <w:b/>
+          <w:bCs/>
+          <w:sz w:val="26"/>
+          <w:szCs w:val="26"/>
+          <w:lang w:val="uk-UA"/>
+        </w:rPr>
+        <w:t>Завдання №</w:t>
+      </w:r>
+      <w:r>
+        <w:rPr>
+          <w:rFonts w:ascii="Times New Roman" w:eastAsia="Times New Roman" w:hAnsi="Times New Roman" w:cs="Times New Roman"/>
+          <w:b/>
+          <w:bCs/>
+          <w:sz w:val="26"/>
+          <w:szCs w:val="26"/>
           <w:lang w:val="en-US"/>
         </w:rPr>
         <w:t>8</w:t>
       </w:r>
-      <w:r>
-        <w:rPr>
-          <w:rFonts w:ascii="Times New Roman" w:eastAsia="Times New Roman" w:hAnsi="Times New Roman" w:cs="Times New Roman"/>
-          <w:i/>
-          <w:sz w:val="20"/>
-          <w:szCs w:val="20"/>
-          <w:lang w:val="uk-UA"/>
-        </w:rPr>
-        <w:t>.</w:t>
-      </w:r>
-      <w:r>
-        <w:rPr>
-          <w:rFonts w:ascii="Times New Roman" w:eastAsia="Times New Roman" w:hAnsi="Times New Roman" w:cs="Times New Roman"/>
-          <w:i/>
-          <w:sz w:val="20"/>
-          <w:szCs w:val="20"/>
-        </w:rPr>
-        <w:t xml:space="preserve"> </w:t>
-      </w:r>
-      <w:r>
-        <w:rPr>
-          <w:rFonts w:ascii="Times New Roman" w:eastAsia="Times New Roman" w:hAnsi="Times New Roman" w:cs="Times New Roman"/>
-          <w:i/>
-          <w:sz w:val="20"/>
-          <w:szCs w:val="20"/>
-          <w:lang w:val="uk-UA"/>
-        </w:rPr>
-        <w:t>Код до</w:t>
-      </w:r>
-      <w:r>
-        <w:rPr>
-          <w:rFonts w:ascii="Times New Roman" w:eastAsia="Times New Roman" w:hAnsi="Times New Roman" w:cs="Times New Roman"/>
-          <w:i/>
-          <w:sz w:val="20"/>
-          <w:szCs w:val="20"/>
-          <w:lang w:val="uk-UA"/>
-        </w:rPr>
-        <w:t xml:space="preserve"> програми № </w:t>
-      </w:r>
-      <w:r>
-        <w:rPr>
-          <w:rFonts w:ascii="Times New Roman" w:eastAsia="Times New Roman" w:hAnsi="Times New Roman" w:cs="Times New Roman"/>
-          <w:i/>
-          <w:sz w:val="20"/>
-          <w:szCs w:val="20"/>
-          <w:lang w:val="en-US"/>
-        </w:rPr>
-        <w:t>8</w:t>
-      </w:r>
-      <w:r>
-        <w:rPr>
-          <w:rFonts w:ascii="Times New Roman" w:eastAsia="Times New Roman" w:hAnsi="Times New Roman" w:cs="Times New Roman"/>
-          <w:b/>
-          <w:bCs/>
-          <w:sz w:val="26"/>
-          <w:szCs w:val="26"/>
-          <w:lang w:val="en-US"/>
-        </w:rPr>
-        <w:br/>
-      </w:r>
-      <w:r>
-        <w:rPr>
-          <w:rFonts w:ascii="Times New Roman" w:eastAsia="Times New Roman" w:hAnsi="Times New Roman" w:cs="Times New Roman"/>
-          <w:i/>
+    </w:p>
+    <w:p>
+      <w:pPr>
+        <w:rPr>
+          <w:rFonts w:ascii="Times New Roman" w:eastAsia="Times New Roman" w:hAnsi="Times New Roman" w:cs="Times New Roman"/>
+          <w:i/>
+          <w:sz w:val="20"/>
+          <w:szCs w:val="20"/>
+          <w:lang w:val="uk-UA"/>
+        </w:rPr>
+      </w:pPr>
+      <w:r>
+        <w:rPr>
           <w:noProof/>
-          <w:sz w:val="20"/>
-          <w:szCs w:val="20"/>
-          <w:lang w:val="uk-UA"/>
-        </w:rPr>
+        </w:rPr>
+        <w:lastRenderedPageBreak/>
         <w:drawing>
-          <wp:inline distT="0" distB="0" distL="0" distR="0" wp14:anchorId="1B93A99A" wp14:editId="0ADE4201">
-            <wp:extent cx="1162212" cy="428685"/>
-            <wp:effectExtent l="0" t="0" r="0" b="9525"/>
-            <wp:docPr id="34" name="Рисунок 34"/>
+          <wp:inline distT="0" distB="0" distL="0" distR="0" wp14:anchorId="24AFEFD9" wp14:editId="4D5D52B0">
+            <wp:extent cx="2727960" cy="6268720"/>
+            <wp:effectExtent l="0" t="0" r="0" b="0"/>
+            <wp:docPr id="32" name="Рисунок 32"/>
             <wp:cNvGraphicFramePr>
               <a:graphicFrameLocks xmlns:a="http://schemas.openxmlformats.org/drawingml/2006/main" noChangeAspect="1"/>
             </wp:cNvGraphicFramePr>
@@ -8901,7 +8747,7 @@
                   <pic:spPr>
                     <a:xfrm>
                       <a:off x="0" y="0"/>
-                      <a:ext cx="1162212" cy="428685"/>
+                      <a:ext cx="2737729" cy="6291169"/>
                     </a:xfrm>
                     <a:prstGeom prst="rect">
                       <a:avLst/>
@@ -8916,10 +8762,69 @@
       <w:r>
         <w:rPr>
           <w:rFonts w:ascii="Times New Roman" w:eastAsia="Times New Roman" w:hAnsi="Times New Roman" w:cs="Times New Roman"/>
-          <w:i/>
-          <w:sz w:val="20"/>
-          <w:szCs w:val="20"/>
-          <w:lang w:val="uk-UA"/>
+          <w:b/>
+          <w:bCs/>
+          <w:sz w:val="26"/>
+          <w:szCs w:val="26"/>
+          <w:lang w:val="en-US"/>
+        </w:rPr>
+        <w:br/>
+      </w:r>
+      <w:r>
+        <w:rPr>
+          <w:rFonts w:ascii="Times New Roman" w:eastAsia="Times New Roman" w:hAnsi="Times New Roman" w:cs="Times New Roman"/>
+          <w:i/>
+          <w:sz w:val="20"/>
+          <w:szCs w:val="20"/>
+        </w:rPr>
+        <w:t xml:space="preserve">Рисунок </w:t>
+      </w:r>
+      <w:r>
+        <w:rPr>
+          <w:rFonts w:ascii="Times New Roman" w:eastAsia="Times New Roman" w:hAnsi="Times New Roman" w:cs="Times New Roman"/>
+          <w:i/>
+          <w:sz w:val="20"/>
+          <w:szCs w:val="20"/>
+          <w:lang w:val="uk-UA"/>
+        </w:rPr>
+        <w:t>3.</w:t>
+      </w:r>
+      <w:r>
+        <w:rPr>
+          <w:rFonts w:ascii="Times New Roman" w:eastAsia="Times New Roman" w:hAnsi="Times New Roman" w:cs="Times New Roman"/>
+          <w:i/>
+          <w:sz w:val="20"/>
+          <w:szCs w:val="20"/>
+          <w:lang w:val="uk-UA"/>
+        </w:rPr>
+        <w:t>1</w:t>
+      </w:r>
+      <w:r>
+        <w:rPr>
+          <w:rFonts w:ascii="Times New Roman" w:eastAsia="Times New Roman" w:hAnsi="Times New Roman" w:cs="Times New Roman"/>
+          <w:i/>
+          <w:sz w:val="20"/>
+          <w:szCs w:val="20"/>
+          <w:lang w:val="en-US"/>
+        </w:rPr>
+        <w:t>8</w:t>
+      </w:r>
+      <w:r>
+        <w:rPr>
+          <w:rFonts w:ascii="Times New Roman" w:eastAsia="Times New Roman" w:hAnsi="Times New Roman" w:cs="Times New Roman"/>
+          <w:i/>
+          <w:sz w:val="20"/>
+          <w:szCs w:val="20"/>
+          <w:lang w:val="uk-UA"/>
+        </w:rPr>
+        <w:t>.</w:t>
+      </w:r>
+      <w:r>
+        <w:rPr>
+          <w:rFonts w:ascii="Times New Roman" w:eastAsia="Times New Roman" w:hAnsi="Times New Roman" w:cs="Times New Roman"/>
+          <w:i/>
+          <w:sz w:val="20"/>
+          <w:szCs w:val="20"/>
         </w:rPr>
         <w:t xml:space="preserve"> </w:t>
       </w:r>
@@ -8927,16 +8832,57 @@
         <w:rPr>
           <w:rFonts w:ascii="Times New Roman" w:eastAsia="Times New Roman" w:hAnsi="Times New Roman" w:cs="Times New Roman"/>
           <w:i/>
+          <w:sz w:val="20"/>
+          <w:szCs w:val="20"/>
+          <w:lang w:val="uk-UA"/>
+        </w:rPr>
+        <w:t>Код до</w:t>
+      </w:r>
+      <w:r>
+        <w:rPr>
+          <w:rFonts w:ascii="Times New Roman" w:eastAsia="Times New Roman" w:hAnsi="Times New Roman" w:cs="Times New Roman"/>
+          <w:i/>
+          <w:sz w:val="20"/>
+          <w:szCs w:val="20"/>
+          <w:lang w:val="uk-UA"/>
+        </w:rPr>
+        <w:t xml:space="preserve"> програми № </w:t>
+      </w:r>
+      <w:r>
+        <w:rPr>
+          <w:rFonts w:ascii="Times New Roman" w:eastAsia="Times New Roman" w:hAnsi="Times New Roman" w:cs="Times New Roman"/>
+          <w:i/>
+          <w:sz w:val="20"/>
+          <w:szCs w:val="20"/>
+          <w:lang w:val="en-US"/>
+        </w:rPr>
+        <w:t>8</w:t>
+      </w:r>
+      <w:r>
+        <w:rPr>
+          <w:rFonts w:ascii="Times New Roman" w:eastAsia="Times New Roman" w:hAnsi="Times New Roman" w:cs="Times New Roman"/>
+          <w:b/>
+          <w:bCs/>
+          <w:sz w:val="26"/>
+          <w:szCs w:val="26"/>
+          <w:lang w:val="en-US"/>
+        </w:rPr>
+        <w:br/>
+      </w:r>
+      <w:r>
+        <w:rPr>
+          <w:rFonts w:ascii="Times New Roman" w:eastAsia="Times New Roman" w:hAnsi="Times New Roman" w:cs="Times New Roman"/>
+          <w:i/>
           <w:noProof/>
           <w:sz w:val="20"/>
           <w:szCs w:val="20"/>
           <w:lang w:val="uk-UA"/>
         </w:rPr>
         <w:drawing>
-          <wp:inline distT="0" distB="0" distL="0" distR="0" wp14:anchorId="0B96D7AA" wp14:editId="34DC4A2F">
-            <wp:extent cx="1152686" cy="495369"/>
-            <wp:effectExtent l="0" t="0" r="9525" b="0"/>
-            <wp:docPr id="35" name="Рисунок 35"/>
+          <wp:inline distT="0" distB="0" distL="0" distR="0" wp14:anchorId="1B93A99A" wp14:editId="0ADE4201">
+            <wp:extent cx="1162212" cy="428685"/>
+            <wp:effectExtent l="0" t="0" r="0" b="9525"/>
+            <wp:docPr id="34" name="Рисунок 34"/>
             <wp:cNvGraphicFramePr>
               <a:graphicFrameLocks xmlns:a="http://schemas.openxmlformats.org/drawingml/2006/main" noChangeAspect="1"/>
             </wp:cNvGraphicFramePr>
@@ -8956,7 +8902,7 @@
                   <pic:spPr>
                     <a:xfrm>
                       <a:off x="0" y="0"/>
-                      <a:ext cx="1152686" cy="495369"/>
+                      <a:ext cx="1162212" cy="428685"/>
                     </a:xfrm>
                     <a:prstGeom prst="rect">
                       <a:avLst/>
@@ -8988,10 +8934,10 @@
           <w:lang w:val="uk-UA"/>
         </w:rPr>
         <w:drawing>
-          <wp:inline distT="0" distB="0" distL="0" distR="0" wp14:anchorId="0216B41C" wp14:editId="3C085124">
-            <wp:extent cx="1267002" cy="457264"/>
+          <wp:inline distT="0" distB="0" distL="0" distR="0" wp14:anchorId="0B96D7AA" wp14:editId="34DC4A2F">
+            <wp:extent cx="1152686" cy="495369"/>
             <wp:effectExtent l="0" t="0" r="9525" b="0"/>
-            <wp:docPr id="36" name="Рисунок 36"/>
+            <wp:docPr id="35" name="Рисунок 35"/>
             <wp:cNvGraphicFramePr>
               <a:graphicFrameLocks xmlns:a="http://schemas.openxmlformats.org/drawingml/2006/main" noChangeAspect="1"/>
             </wp:cNvGraphicFramePr>
@@ -9011,7 +8957,7 @@
                   <pic:spPr>
                     <a:xfrm>
                       <a:off x="0" y="0"/>
-                      <a:ext cx="1267002" cy="457264"/>
+                      <a:ext cx="1152686" cy="495369"/>
                     </a:xfrm>
                     <a:prstGeom prst="rect">
                       <a:avLst/>
@@ -9023,114 +8969,16 @@
           </wp:inline>
         </w:drawing>
       </w:r>
-    </w:p>
-    <w:p>
-      <w:pPr>
-        <w:rPr>
-          <w:rFonts w:ascii="Times New Roman" w:eastAsia="Times New Roman" w:hAnsi="Times New Roman" w:cs="Times New Roman"/>
-          <w:i/>
-          <w:sz w:val="20"/>
-          <w:szCs w:val="20"/>
-          <w:lang w:val="en-US"/>
-        </w:rPr>
-      </w:pPr>
-      <w:r>
-        <w:rPr>
-          <w:rFonts w:ascii="Times New Roman" w:eastAsia="Times New Roman" w:hAnsi="Times New Roman" w:cs="Times New Roman"/>
-          <w:i/>
-          <w:sz w:val="20"/>
-          <w:szCs w:val="20"/>
-        </w:rPr>
-        <w:t xml:space="preserve">Рисунок </w:t>
-      </w:r>
-      <w:r>
-        <w:rPr>
-          <w:rFonts w:ascii="Times New Roman" w:eastAsia="Times New Roman" w:hAnsi="Times New Roman" w:cs="Times New Roman"/>
-          <w:i/>
-          <w:sz w:val="20"/>
-          <w:szCs w:val="20"/>
-          <w:lang w:val="en-US"/>
-        </w:rPr>
-        <w:t>3</w:t>
-      </w:r>
-      <w:r>
-        <w:rPr>
-          <w:rFonts w:ascii="Times New Roman" w:eastAsia="Times New Roman" w:hAnsi="Times New Roman" w:cs="Times New Roman"/>
-          <w:i/>
-          <w:sz w:val="20"/>
-          <w:szCs w:val="20"/>
-        </w:rPr>
-        <w:t>.</w:t>
-      </w:r>
-      <w:r>
-        <w:rPr>
-          <w:rFonts w:ascii="Times New Roman" w:eastAsia="Times New Roman" w:hAnsi="Times New Roman" w:cs="Times New Roman"/>
-          <w:i/>
-          <w:sz w:val="20"/>
-          <w:szCs w:val="20"/>
-          <w:lang w:val="en-US"/>
-        </w:rPr>
-        <w:t>19</w:t>
-      </w:r>
-      <w:r>
-        <w:rPr>
-          <w:rFonts w:ascii="Times New Roman" w:eastAsia="Times New Roman" w:hAnsi="Times New Roman" w:cs="Times New Roman"/>
-          <w:i/>
-          <w:sz w:val="20"/>
-          <w:szCs w:val="20"/>
-        </w:rPr>
-        <w:t xml:space="preserve">. </w:t>
-      </w:r>
-      <w:r>
-        <w:rPr>
-          <w:rFonts w:ascii="Times New Roman" w:eastAsia="Times New Roman" w:hAnsi="Times New Roman" w:cs="Times New Roman"/>
-          <w:i/>
-          <w:sz w:val="20"/>
-          <w:szCs w:val="20"/>
-          <w:lang w:val="uk-UA"/>
-        </w:rPr>
-        <w:t>Приклад виконання</w:t>
-      </w:r>
-      <w:r>
-        <w:rPr>
-          <w:rFonts w:ascii="Times New Roman" w:eastAsia="Times New Roman" w:hAnsi="Times New Roman" w:cs="Times New Roman"/>
-          <w:i/>
-          <w:sz w:val="20"/>
-          <w:szCs w:val="20"/>
-        </w:rPr>
-        <w:t xml:space="preserve"> програми </w:t>
-      </w:r>
-      <w:r>
-        <w:rPr>
-          <w:rFonts w:ascii="Times New Roman" w:eastAsia="Times New Roman" w:hAnsi="Times New Roman" w:cs="Times New Roman"/>
-          <w:i/>
-          <w:sz w:val="20"/>
-          <w:szCs w:val="20"/>
-          <w:lang w:val="uk-UA"/>
-        </w:rPr>
-        <w:t>№</w:t>
-      </w:r>
-      <w:r>
-        <w:rPr>
-          <w:rFonts w:ascii="Times New Roman" w:eastAsia="Times New Roman" w:hAnsi="Times New Roman" w:cs="Times New Roman"/>
-          <w:i/>
-          <w:sz w:val="20"/>
-          <w:szCs w:val="20"/>
-          <w:lang w:val="en-US"/>
-        </w:rPr>
-        <w:t>8</w:t>
-      </w:r>
-    </w:p>
-    <w:p>
-      <w:pPr>
-        <w:rPr>
-          <w:rFonts w:ascii="Times New Roman" w:eastAsia="Times New Roman" w:hAnsi="Times New Roman" w:cs="Times New Roman"/>
-          <w:i/>
-          <w:sz w:val="20"/>
-          <w:szCs w:val="20"/>
-          <w:lang w:val="uk-UA"/>
-        </w:rPr>
-      </w:pPr>
+      <w:r>
+        <w:rPr>
+          <w:rFonts w:ascii="Times New Roman" w:eastAsia="Times New Roman" w:hAnsi="Times New Roman" w:cs="Times New Roman"/>
+          <w:i/>
+          <w:sz w:val="20"/>
+          <w:szCs w:val="20"/>
+          <w:lang w:val="uk-UA"/>
+        </w:rPr>
+        <w:t xml:space="preserve"> </w:t>
+      </w:r>
       <w:r>
         <w:rPr>
           <w:rFonts w:ascii="Times New Roman" w:eastAsia="Times New Roman" w:hAnsi="Times New Roman" w:cs="Times New Roman"/>
@@ -9141,10 +8989,10 @@
           <w:lang w:val="uk-UA"/>
         </w:rPr>
         <w:drawing>
-          <wp:inline distT="0" distB="0" distL="0" distR="0" wp14:anchorId="389E4A74" wp14:editId="2B9B0D59">
-            <wp:extent cx="5733415" cy="201930"/>
-            <wp:effectExtent l="0" t="0" r="635" b="7620"/>
-            <wp:docPr id="24" name="Рисунок 24"/>
+          <wp:inline distT="0" distB="0" distL="0" distR="0" wp14:anchorId="0216B41C" wp14:editId="3C085124">
+            <wp:extent cx="1267002" cy="457264"/>
+            <wp:effectExtent l="0" t="0" r="9525" b="0"/>
+            <wp:docPr id="36" name="Рисунок 36"/>
             <wp:cNvGraphicFramePr>
               <a:graphicFrameLocks xmlns:a="http://schemas.openxmlformats.org/drawingml/2006/main" noChangeAspect="1"/>
             </wp:cNvGraphicFramePr>
@@ -9164,6 +9012,159 @@
                   <pic:spPr>
                     <a:xfrm>
                       <a:off x="0" y="0"/>
+                      <a:ext cx="1267002" cy="457264"/>
+                    </a:xfrm>
+                    <a:prstGeom prst="rect">
+                      <a:avLst/>
+                    </a:prstGeom>
+                  </pic:spPr>
+                </pic:pic>
+              </a:graphicData>
+            </a:graphic>
+          </wp:inline>
+        </w:drawing>
+      </w:r>
+    </w:p>
+    <w:p>
+      <w:pPr>
+        <w:rPr>
+          <w:rFonts w:ascii="Times New Roman" w:eastAsia="Times New Roman" w:hAnsi="Times New Roman" w:cs="Times New Roman"/>
+          <w:i/>
+          <w:sz w:val="20"/>
+          <w:szCs w:val="20"/>
+          <w:lang w:val="en-US"/>
+        </w:rPr>
+      </w:pPr>
+      <w:r>
+        <w:rPr>
+          <w:rFonts w:ascii="Times New Roman" w:eastAsia="Times New Roman" w:hAnsi="Times New Roman" w:cs="Times New Roman"/>
+          <w:i/>
+          <w:sz w:val="20"/>
+          <w:szCs w:val="20"/>
+        </w:rPr>
+        <w:t xml:space="preserve">Рисунок </w:t>
+      </w:r>
+      <w:r>
+        <w:rPr>
+          <w:rFonts w:ascii="Times New Roman" w:eastAsia="Times New Roman" w:hAnsi="Times New Roman" w:cs="Times New Roman"/>
+          <w:i/>
+          <w:sz w:val="20"/>
+          <w:szCs w:val="20"/>
+          <w:lang w:val="en-US"/>
+        </w:rPr>
+        <w:t>3</w:t>
+      </w:r>
+      <w:r>
+        <w:rPr>
+          <w:rFonts w:ascii="Times New Roman" w:eastAsia="Times New Roman" w:hAnsi="Times New Roman" w:cs="Times New Roman"/>
+          <w:i/>
+          <w:sz w:val="20"/>
+          <w:szCs w:val="20"/>
+        </w:rPr>
+        <w:t>.</w:t>
+      </w:r>
+      <w:r>
+        <w:rPr>
+          <w:rFonts w:ascii="Times New Roman" w:eastAsia="Times New Roman" w:hAnsi="Times New Roman" w:cs="Times New Roman"/>
+          <w:i/>
+          <w:sz w:val="20"/>
+          <w:szCs w:val="20"/>
+          <w:lang w:val="en-US"/>
+        </w:rPr>
+        <w:t>19</w:t>
+      </w:r>
+      <w:r>
+        <w:rPr>
+          <w:rFonts w:ascii="Times New Roman" w:eastAsia="Times New Roman" w:hAnsi="Times New Roman" w:cs="Times New Roman"/>
+          <w:i/>
+          <w:sz w:val="20"/>
+          <w:szCs w:val="20"/>
+        </w:rPr>
+        <w:t xml:space="preserve">. </w:t>
+      </w:r>
+      <w:r>
+        <w:rPr>
+          <w:rFonts w:ascii="Times New Roman" w:eastAsia="Times New Roman" w:hAnsi="Times New Roman" w:cs="Times New Roman"/>
+          <w:i/>
+          <w:sz w:val="20"/>
+          <w:szCs w:val="20"/>
+          <w:lang w:val="uk-UA"/>
+        </w:rPr>
+        <w:t>Приклад виконання</w:t>
+      </w:r>
+      <w:r>
+        <w:rPr>
+          <w:rFonts w:ascii="Times New Roman" w:eastAsia="Times New Roman" w:hAnsi="Times New Roman" w:cs="Times New Roman"/>
+          <w:i/>
+          <w:sz w:val="20"/>
+          <w:szCs w:val="20"/>
+        </w:rPr>
+        <w:t xml:space="preserve"> програми </w:t>
+      </w:r>
+      <w:r>
+        <w:rPr>
+          <w:rFonts w:ascii="Times New Roman" w:eastAsia="Times New Roman" w:hAnsi="Times New Roman" w:cs="Times New Roman"/>
+          <w:i/>
+          <w:sz w:val="20"/>
+          <w:szCs w:val="20"/>
+          <w:lang w:val="uk-UA"/>
+        </w:rPr>
+        <w:t>№</w:t>
+      </w:r>
+      <w:r>
+        <w:rPr>
+          <w:rFonts w:ascii="Times New Roman" w:eastAsia="Times New Roman" w:hAnsi="Times New Roman" w:cs="Times New Roman"/>
+          <w:i/>
+          <w:sz w:val="20"/>
+          <w:szCs w:val="20"/>
+          <w:lang w:val="en-US"/>
+        </w:rPr>
+        <w:t>8</w:t>
+      </w:r>
+    </w:p>
+    <w:p>
+      <w:pPr>
+        <w:rPr>
+          <w:rFonts w:ascii="Times New Roman" w:eastAsia="Times New Roman" w:hAnsi="Times New Roman" w:cs="Times New Roman"/>
+          <w:i/>
+          <w:sz w:val="20"/>
+          <w:szCs w:val="20"/>
+          <w:lang w:val="uk-UA"/>
+        </w:rPr>
+      </w:pPr>
+      <w:r>
+        <w:rPr>
+          <w:rFonts w:ascii="Times New Roman" w:eastAsia="Times New Roman" w:hAnsi="Times New Roman" w:cs="Times New Roman"/>
+          <w:i/>
+          <w:noProof/>
+          <w:sz w:val="20"/>
+          <w:szCs w:val="20"/>
+          <w:lang w:val="uk-UA"/>
+        </w:rPr>
+        <w:drawing>
+          <wp:inline distT="0" distB="0" distL="0" distR="0" wp14:anchorId="389E4A74" wp14:editId="2B9B0D59">
+            <wp:extent cx="5733415" cy="201930"/>
+            <wp:effectExtent l="0" t="0" r="635" b="7620"/>
+            <wp:docPr id="24" name="Рисунок 24"/>
+            <wp:cNvGraphicFramePr>
+              <a:graphicFrameLocks xmlns:a="http://schemas.openxmlformats.org/drawingml/2006/main" noChangeAspect="1"/>
+            </wp:cNvGraphicFramePr>
+            <a:graphic xmlns:a="http://schemas.openxmlformats.org/drawingml/2006/main">
+              <a:graphicData uri="http://schemas.openxmlformats.org/drawingml/2006/picture">
+                <pic:pic xmlns:pic="http://schemas.openxmlformats.org/drawingml/2006/picture">
+                  <pic:nvPicPr>
+                    <pic:cNvPr id="1" name=""/>
+                    <pic:cNvPicPr/>
+                  </pic:nvPicPr>
+                  <pic:blipFill>
+                    <a:blip r:embed="rId40"/>
+                    <a:stretch>
+                      <a:fillRect/>
+                    </a:stretch>
+                  </pic:blipFill>
+                  <pic:spPr>
+                    <a:xfrm>
+                      <a:off x="0" y="0"/>
                       <a:ext cx="5733415" cy="201930"/>
                     </a:xfrm>
                     <a:prstGeom prst="rect">
@@ -9293,22 +9294,21 @@
           <w:szCs w:val="26"/>
           <w:lang w:val="uk-UA"/>
         </w:rPr>
-        <w:t>30 хвилин.</w:t>
-      </w:r>
-    </w:p>
-    <w:p>
-      <w:pPr>
-        <w:rPr>
-          <w:rFonts w:ascii="Times New Roman" w:eastAsia="Times New Roman" w:hAnsi="Times New Roman" w:cs="Times New Roman"/>
-          <w:b/>
-          <w:bCs/>
+        <w:t>45 хвилин</w:t>
+      </w:r>
+      <w:r>
+        <w:rPr>
+          <w:rFonts w:ascii="Times New Roman" w:eastAsia="Times New Roman" w:hAnsi="Times New Roman" w:cs="Times New Roman"/>
           <w:iCs/>
           <w:sz w:val="26"/>
           <w:szCs w:val="26"/>
           <w:lang w:val="uk-UA"/>
         </w:rPr>
-      </w:pPr>
-      <w:r>
+        <w:t>.</w:t>
+      </w:r>
+    </w:p>
+    <w:p>
+      <w:pPr>
         <w:rPr>
           <w:rFonts w:ascii="Times New Roman" w:eastAsia="Times New Roman" w:hAnsi="Times New Roman" w:cs="Times New Roman"/>
           <w:b/>
@@ -9318,6 +9318,17 @@
           <w:szCs w:val="26"/>
           <w:lang w:val="uk-UA"/>
         </w:rPr>
+      </w:pPr>
+      <w:r>
+        <w:rPr>
+          <w:rFonts w:ascii="Times New Roman" w:eastAsia="Times New Roman" w:hAnsi="Times New Roman" w:cs="Times New Roman"/>
+          <w:b/>
+          <w:bCs/>
+          <w:iCs/>
+          <w:sz w:val="26"/>
+          <w:szCs w:val="26"/>
+          <w:lang w:val="uk-UA"/>
+        </w:rPr>
         <w:t>Посилання на файл у пулл реквесті</w:t>
       </w:r>
     </w:p>
@@ -9325,14 +9336,22 @@
       <w:pPr>
         <w:rPr>
           <w:rFonts w:ascii="Times New Roman" w:eastAsia="Times New Roman" w:hAnsi="Times New Roman" w:cs="Times New Roman"/>
-          <w:b/>
-          <w:bCs/>
           <w:iCs/>
           <w:sz w:val="26"/>
           <w:szCs w:val="26"/>
           <w:lang w:val="uk-UA"/>
         </w:rPr>
       </w:pPr>
+      <w:r>
+        <w:rPr>
+          <w:rFonts w:ascii="Times New Roman" w:eastAsia="Times New Roman" w:hAnsi="Times New Roman" w:cs="Times New Roman"/>
+          <w:iCs/>
+          <w:sz w:val="26"/>
+          <w:szCs w:val="26"/>
+          <w:lang w:val="uk-UA"/>
+        </w:rPr>
+        <w:t>https://github.com/artificial-intelligence-department/ai_programming_playground_2024/pull/381</w:t>
+      </w:r>
     </w:p>
     <w:p>
       <w:pPr>
@@ -9392,10 +9411,12 @@
           <w:b/>
           <w:bCs/>
           <w:iCs/>
-          <w:sz w:val="26"/>
-          <w:szCs w:val="26"/>
-          <w:lang w:val="uk-UA"/>
-        </w:rPr>
+          <w:noProof/>
+          <w:sz w:val="26"/>
+          <w:szCs w:val="26"/>
+          <w:lang w:val="uk-UA"/>
+        </w:rPr>
+        <w:lastRenderedPageBreak/>
         <w:drawing>
           <wp:inline distT="0" distB="0" distL="0" distR="0" wp14:anchorId="54F8B355" wp14:editId="39FE4A97">
             <wp:extent cx="6120765" cy="3234055"/>
@@ -9412,7 +9433,7 @@
                     <pic:cNvPicPr/>
                   </pic:nvPicPr>
                   <pic:blipFill>
-                    <a:blip r:embed="rId40"/>
+                    <a:blip r:embed="rId41"/>
                     <a:stretch>
                       <a:fillRect/>
                     </a:stretch>
@@ -10393,6 +10414,29 @@
     <w:basedOn w:val="a0"/>
     <w:rsid w:val="00784C33"/>
   </w:style>
+  <w:style w:type="character" w:styleId="a5">
+    <w:name w:val="Hyperlink"/>
+    <w:basedOn w:val="a0"/>
+    <w:uiPriority w:val="99"/>
+    <w:unhideWhenUsed/>
+    <w:rsid w:val="00762A40"/>
+    <w:rPr>
+      <w:color w:val="0563C1" w:themeColor="hyperlink"/>
+      <w:u w:val="single"/>
+    </w:rPr>
+  </w:style>
+  <w:style w:type="character" w:styleId="a6">
+    <w:name w:val="Unresolved Mention"/>
+    <w:basedOn w:val="a0"/>
+    <w:uiPriority w:val="99"/>
+    <w:semiHidden/>
+    <w:unhideWhenUsed/>
+    <w:rsid w:val="00762A40"/>
+    <w:rPr>
+      <w:color w:val="605E5C"/>
+      <w:shd w:val="clear" w:color="auto" w:fill="E1DFDD"/>
+    </w:rPr>
+  </w:style>
 </w:styles>
 </file>
 

</xml_diff>